<commit_message>
Updated some physik files to pdf
</commit_message>
<xml_diff>
--- a/Facher/Bilder/PAM/Praktikum/PAM_KLD,Z/KLD,Z Bericht.docx
+++ b/Facher/Bilder/PAM/Praktikum/PAM_KLD,Z/KLD,Z Bericht.docx
@@ -1,6 +1,6 @@
 
 <file path=word/document.xml><?xml version="1.0" encoding="utf-8"?>
-<w:document xmlns:wpc="http://schemas.microsoft.com/office/word/2010/wordprocessingCanvas" xmlns:mo="http://schemas.microsoft.com/office/mac/office/2008/main" xmlns:mc="http://schemas.openxmlformats.org/markup-compatibility/2006" xmlns:mv="urn:schemas-microsoft-com:mac:vml" xmlns:o="urn:schemas-microsoft-com:office:office" xmlns:r="http://schemas.openxmlformats.org/officeDocument/2006/relationships" xmlns:m="http://schemas.openxmlformats.org/officeDocument/2006/math" xmlns:v="urn:schemas-microsoft-com:vml" xmlns:wp14="http://schemas.microsoft.com/office/word/2010/wordprocessingDrawing" xmlns:wp="http://schemas.openxmlformats.org/drawingml/2006/wordprocessingDrawing" xmlns:w10="urn:schemas-microsoft-com:office:word" xmlns:w="http://schemas.openxmlformats.org/wordprocessingml/2006/main" xmlns:w14="http://schemas.microsoft.com/office/word/2010/wordml" xmlns:wpg="http://schemas.microsoft.com/office/word/2010/wordprocessingGroup" xmlns:wpi="http://schemas.microsoft.com/office/word/2010/wordprocessingInk" xmlns:wne="http://schemas.microsoft.com/office/word/2006/wordml" xmlns:wps="http://schemas.microsoft.com/office/word/2010/wordprocessingShape" mc:Ignorable="w14 wp14">
+<w:document xmlns:wpc="http://schemas.microsoft.com/office/word/2010/wordprocessingCanvas" xmlns:cx="http://schemas.microsoft.com/office/drawing/2014/chartex" xmlns:mc="http://schemas.openxmlformats.org/markup-compatibility/2006" xmlns:o="urn:schemas-microsoft-com:office:office" xmlns:r="http://schemas.openxmlformats.org/officeDocument/2006/relationships" xmlns:m="http://schemas.openxmlformats.org/officeDocument/2006/math" xmlns:v="urn:schemas-microsoft-com:vml" xmlns:wp14="http://schemas.microsoft.com/office/word/2010/wordprocessingDrawing" xmlns:wp="http://schemas.openxmlformats.org/drawingml/2006/wordprocessingDrawing" xmlns:w10="urn:schemas-microsoft-com:office:word" xmlns:w="http://schemas.openxmlformats.org/wordprocessingml/2006/main" xmlns:w14="http://schemas.microsoft.com/office/word/2010/wordml" xmlns:w15="http://schemas.microsoft.com/office/word/2012/wordml" xmlns:w16se="http://schemas.microsoft.com/office/word/2015/wordml/symex" xmlns:wpg="http://schemas.microsoft.com/office/word/2010/wordprocessingGroup" xmlns:wpi="http://schemas.microsoft.com/office/word/2010/wordprocessingInk" xmlns:wne="http://schemas.microsoft.com/office/word/2006/wordml" xmlns:wps="http://schemas.microsoft.com/office/word/2010/wordprocessingShape" mc:Ignorable="w14 w15 w16se wp14">
   <w:body>
     <w:p>
       <w:pPr>
@@ -9,6 +9,8 @@
           <w:sz w:val="28"/>
         </w:rPr>
       </w:pPr>
+      <w:bookmarkStart w:id="0" w:name="_GoBack"/>
+      <w:bookmarkEnd w:id="0"/>
       <w:r>
         <w:rPr>
           <w:rFonts w:ascii="Arial" w:hAnsi="Arial" w:cs="Arial"/>
@@ -126,7 +128,7 @@
       <w:r>
         <w:rPr>
           <w:noProof/>
-          <w:lang w:val="de-DE" w:eastAsia="de-DE"/>
+          <w:lang w:eastAsia="de-CH"/>
         </w:rPr>
         <w:drawing>
           <wp:anchor distT="0" distB="0" distL="114300" distR="114300" simplePos="0" relativeHeight="251658240" behindDoc="0" locked="0" layoutInCell="1" allowOverlap="1" wp14:anchorId="1F90C3B8" wp14:editId="35496870">
@@ -154,7 +156,7 @@
                     </pic:cNvPicPr>
                   </pic:nvPicPr>
                   <pic:blipFill>
-                    <a:blip r:embed="rId7">
+                    <a:blip r:embed="rId6">
                       <a:extLst>
                         <a:ext uri="{28A0092B-C50C-407E-A947-70E740481C1C}">
                           <a14:useLocalDpi xmlns:a14="http://schemas.microsoft.com/office/drawing/2010/main" val="0"/>
@@ -260,7 +262,7 @@
           <w:rFonts w:ascii="Arial" w:hAnsi="Arial" w:cs="Arial"/>
           <w:noProof/>
           <w:sz w:val="24"/>
-          <w:lang w:val="de-DE" w:eastAsia="de-DE"/>
+          <w:lang w:eastAsia="de-CH"/>
         </w:rPr>
         <mc:AlternateContent>
           <mc:Choice Requires="wps">
@@ -334,7 +336,7 @@
               </wp:anchor>
             </w:drawing>
           </mc:Choice>
-          <mc:Fallback xmlns:w16se="http://schemas.microsoft.com/office/word/2015/wordml/symex" xmlns:w16cid="http://schemas.microsoft.com/office/word/2016/wordml/cid" xmlns:w15="http://schemas.microsoft.com/office/word/2012/wordml" xmlns:am3d="http://schemas.microsoft.com/office/drawing/2017/model3d" xmlns:aink="http://schemas.microsoft.com/office/drawing/2016/ink" xmlns:cx8="http://schemas.microsoft.com/office/drawing/2016/5/14/chartex" xmlns:cx7="http://schemas.microsoft.com/office/drawing/2016/5/13/chartex" xmlns:cx6="http://schemas.microsoft.com/office/drawing/2016/5/12/chartex" xmlns:cx5="http://schemas.microsoft.com/office/drawing/2016/5/11/chartex" xmlns:cx4="http://schemas.microsoft.com/office/drawing/2016/5/10/chartex" xmlns:cx3="http://schemas.microsoft.com/office/drawing/2016/5/9/chartex" xmlns:cx2="http://schemas.microsoft.com/office/drawing/2015/10/21/chartex" xmlns:cx1="http://schemas.microsoft.com/office/drawing/2015/9/8/chartex" xmlns:cx="http://schemas.microsoft.com/office/drawing/2014/chartex">
+          <mc:Fallback>
             <w:pict>
               <v:shapetype w14:anchorId="282BE08C" id="_x0000_t202" coordsize="21600,21600" o:spt="202" path="m,l,21600r21600,l21600,xe">
                 <v:stroke joinstyle="miter"/>
@@ -384,7 +386,7 @@
           <w:rFonts w:ascii="Arial" w:hAnsi="Arial" w:cs="Arial"/>
           <w:noProof/>
           <w:sz w:val="24"/>
-          <w:lang w:val="de-DE" w:eastAsia="de-DE"/>
+          <w:lang w:eastAsia="de-CH"/>
         </w:rPr>
         <mc:AlternateContent>
           <mc:Choice Requires="wps">
@@ -465,7 +467,7 @@
               </wp:anchor>
             </w:drawing>
           </mc:Choice>
-          <mc:Fallback xmlns:w16se="http://schemas.microsoft.com/office/word/2015/wordml/symex" xmlns:w16cid="http://schemas.microsoft.com/office/word/2016/wordml/cid" xmlns:w15="http://schemas.microsoft.com/office/word/2012/wordml" xmlns:am3d="http://schemas.microsoft.com/office/drawing/2017/model3d" xmlns:aink="http://schemas.microsoft.com/office/drawing/2016/ink" xmlns:cx8="http://schemas.microsoft.com/office/drawing/2016/5/14/chartex" xmlns:cx7="http://schemas.microsoft.com/office/drawing/2016/5/13/chartex" xmlns:cx6="http://schemas.microsoft.com/office/drawing/2016/5/12/chartex" xmlns:cx5="http://schemas.microsoft.com/office/drawing/2016/5/11/chartex" xmlns:cx4="http://schemas.microsoft.com/office/drawing/2016/5/10/chartex" xmlns:cx3="http://schemas.microsoft.com/office/drawing/2016/5/9/chartex" xmlns:cx2="http://schemas.microsoft.com/office/drawing/2015/10/21/chartex" xmlns:cx1="http://schemas.microsoft.com/office/drawing/2015/9/8/chartex" xmlns:cx="http://schemas.microsoft.com/office/drawing/2014/chartex">
+          <mc:Fallback>
             <w:pict>
               <v:shape w14:anchorId="5502DE44" id="Textfeld 9" o:spid="_x0000_s1027" type="#_x0000_t202" style="position:absolute;margin-left:140.15pt;margin-top:137.2pt;width:51.6pt;height:22.4pt;z-index:251669504;visibility:visible;mso-wrap-style:square;mso-width-percent:0;mso-height-percent:0;mso-wrap-distance-left:9pt;mso-wrap-distance-top:0;mso-wrap-distance-right:9pt;mso-wrap-distance-bottom:0;mso-position-horizontal:absolute;mso-position-horizontal-relative:text;mso-position-vertical:absolute;mso-position-vertical-relative:text;mso-width-percent:0;mso-height-percent:0;mso-width-relative:margin;mso-height-relative:margin;v-text-anchor:top" o:gfxdata="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" fillcolor="white [3201]" strokeweight=".5pt">
                 <v:textbox>
@@ -502,7 +504,7 @@
           <w:rFonts w:ascii="Arial" w:hAnsi="Arial" w:cs="Arial"/>
           <w:noProof/>
           <w:sz w:val="24"/>
-          <w:lang w:val="de-DE" w:eastAsia="de-DE"/>
+          <w:lang w:eastAsia="de-CH"/>
         </w:rPr>
         <mc:AlternateContent>
           <mc:Choice Requires="wps">
@@ -582,7 +584,7 @@
               </wp:anchor>
             </w:drawing>
           </mc:Choice>
-          <mc:Fallback xmlns:w16se="http://schemas.microsoft.com/office/word/2015/wordml/symex" xmlns:w16cid="http://schemas.microsoft.com/office/word/2016/wordml/cid" xmlns:w15="http://schemas.microsoft.com/office/word/2012/wordml" xmlns:am3d="http://schemas.microsoft.com/office/drawing/2017/model3d" xmlns:aink="http://schemas.microsoft.com/office/drawing/2016/ink" xmlns:cx8="http://schemas.microsoft.com/office/drawing/2016/5/14/chartex" xmlns:cx7="http://schemas.microsoft.com/office/drawing/2016/5/13/chartex" xmlns:cx6="http://schemas.microsoft.com/office/drawing/2016/5/12/chartex" xmlns:cx5="http://schemas.microsoft.com/office/drawing/2016/5/11/chartex" xmlns:cx4="http://schemas.microsoft.com/office/drawing/2016/5/10/chartex" xmlns:cx3="http://schemas.microsoft.com/office/drawing/2016/5/9/chartex" xmlns:cx2="http://schemas.microsoft.com/office/drawing/2015/10/21/chartex" xmlns:cx1="http://schemas.microsoft.com/office/drawing/2015/9/8/chartex" xmlns:cx="http://schemas.microsoft.com/office/drawing/2014/chartex">
+          <mc:Fallback>
             <w:pict>
               <v:shape w14:anchorId="35EC25E9" id="Textfeld 6" o:spid="_x0000_s1028" type="#_x0000_t202" style="position:absolute;margin-left:65.6pt;margin-top:197.65pt;width:60.9pt;height:19.4pt;z-index:251664384;visibility:visible;mso-wrap-style:square;mso-width-percent:0;mso-height-percent:0;mso-wrap-distance-left:9pt;mso-wrap-distance-top:0;mso-wrap-distance-right:9pt;mso-wrap-distance-bottom:0;mso-position-horizontal:absolute;mso-position-horizontal-relative:text;mso-position-vertical:absolute;mso-position-vertical-relative:text;mso-width-percent:0;mso-height-percent:0;mso-width-relative:margin;mso-height-relative:margin;v-text-anchor:top" o:gfxdata="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" filled="f" stroked="f" strokeweight=".5pt">
                 <v:textbox>
@@ -622,7 +624,7 @@
           <w:rFonts w:ascii="Arial" w:hAnsi="Arial" w:cs="Arial"/>
           <w:noProof/>
           <w:sz w:val="24"/>
-          <w:lang w:val="de-DE" w:eastAsia="de-DE"/>
+          <w:lang w:eastAsia="de-CH"/>
         </w:rPr>
         <mc:AlternateContent>
           <mc:Choice Requires="wps">
@@ -702,7 +704,7 @@
               </wp:anchor>
             </w:drawing>
           </mc:Choice>
-          <mc:Fallback xmlns:w16se="http://schemas.microsoft.com/office/word/2015/wordml/symex" xmlns:w16cid="http://schemas.microsoft.com/office/word/2016/wordml/cid" xmlns:w15="http://schemas.microsoft.com/office/word/2012/wordml" xmlns:am3d="http://schemas.microsoft.com/office/drawing/2017/model3d" xmlns:aink="http://schemas.microsoft.com/office/drawing/2016/ink" xmlns:cx8="http://schemas.microsoft.com/office/drawing/2016/5/14/chartex" xmlns:cx7="http://schemas.microsoft.com/office/drawing/2016/5/13/chartex" xmlns:cx6="http://schemas.microsoft.com/office/drawing/2016/5/12/chartex" xmlns:cx5="http://schemas.microsoft.com/office/drawing/2016/5/11/chartex" xmlns:cx4="http://schemas.microsoft.com/office/drawing/2016/5/10/chartex" xmlns:cx3="http://schemas.microsoft.com/office/drawing/2016/5/9/chartex" xmlns:cx2="http://schemas.microsoft.com/office/drawing/2015/10/21/chartex" xmlns:cx1="http://schemas.microsoft.com/office/drawing/2015/9/8/chartex" xmlns:cx="http://schemas.microsoft.com/office/drawing/2014/chartex">
+          <mc:Fallback>
             <w:pict>
               <v:shape w14:anchorId="3263733E" id="Textfeld 7" o:spid="_x0000_s1029" type="#_x0000_t202" style="position:absolute;margin-left:140.9pt;margin-top:170.5pt;width:60.9pt;height:19.4pt;z-index:251666432;visibility:visible;mso-wrap-style:square;mso-width-percent:0;mso-height-percent:0;mso-wrap-distance-left:9pt;mso-wrap-distance-top:0;mso-wrap-distance-right:9pt;mso-wrap-distance-bottom:0;mso-position-horizontal:absolute;mso-position-horizontal-relative:text;mso-position-vertical:absolute;mso-position-vertical-relative:text;mso-width-percent:0;mso-height-percent:0;mso-width-relative:margin;mso-height-relative:margin;v-text-anchor:top" o:gfxdata="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" filled="f" stroked="f" strokeweight=".5pt">
                 <v:textbox>
@@ -742,7 +744,7 @@
           <w:rFonts w:ascii="Arial" w:hAnsi="Arial" w:cs="Arial"/>
           <w:noProof/>
           <w:sz w:val="24"/>
-          <w:lang w:val="de-DE" w:eastAsia="de-DE"/>
+          <w:lang w:eastAsia="de-CH"/>
         </w:rPr>
         <mc:AlternateContent>
           <mc:Choice Requires="wps">
@@ -822,7 +824,7 @@
               </wp:anchor>
             </w:drawing>
           </mc:Choice>
-          <mc:Fallback xmlns:w16se="http://schemas.microsoft.com/office/word/2015/wordml/symex" xmlns:w16cid="http://schemas.microsoft.com/office/word/2016/wordml/cid" xmlns:w15="http://schemas.microsoft.com/office/word/2012/wordml" xmlns:am3d="http://schemas.microsoft.com/office/drawing/2017/model3d" xmlns:aink="http://schemas.microsoft.com/office/drawing/2016/ink" xmlns:cx8="http://schemas.microsoft.com/office/drawing/2016/5/14/chartex" xmlns:cx7="http://schemas.microsoft.com/office/drawing/2016/5/13/chartex" xmlns:cx6="http://schemas.microsoft.com/office/drawing/2016/5/12/chartex" xmlns:cx5="http://schemas.microsoft.com/office/drawing/2016/5/11/chartex" xmlns:cx4="http://schemas.microsoft.com/office/drawing/2016/5/10/chartex" xmlns:cx3="http://schemas.microsoft.com/office/drawing/2016/5/9/chartex" xmlns:cx2="http://schemas.microsoft.com/office/drawing/2015/10/21/chartex" xmlns:cx1="http://schemas.microsoft.com/office/drawing/2015/9/8/chartex" xmlns:cx="http://schemas.microsoft.com/office/drawing/2014/chartex">
+          <mc:Fallback>
             <w:pict>
               <v:shape w14:anchorId="5DF225BC" id="Textfeld 5" o:spid="_x0000_s1030" type="#_x0000_t202" style="position:absolute;margin-left:130.9pt;margin-top:9.4pt;width:60.9pt;height:19.4pt;z-index:251662336;visibility:visible;mso-wrap-style:square;mso-width-percent:0;mso-height-percent:0;mso-wrap-distance-left:9pt;mso-wrap-distance-top:0;mso-wrap-distance-right:9pt;mso-wrap-distance-bottom:0;mso-position-horizontal:absolute;mso-position-horizontal-relative:text;mso-position-vertical:absolute;mso-position-vertical-relative:text;mso-width-percent:0;mso-height-percent:0;mso-width-relative:margin;mso-height-relative:margin;v-text-anchor:top" o:gfxdata="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" filled="f" stroked="f" strokeweight=".5pt">
                 <v:textbox>
@@ -862,7 +864,7 @@
           <w:rFonts w:ascii="Arial" w:hAnsi="Arial" w:cs="Arial"/>
           <w:noProof/>
           <w:sz w:val="24"/>
-          <w:lang w:val="de-DE" w:eastAsia="de-DE"/>
+          <w:lang w:eastAsia="de-CH"/>
         </w:rPr>
         <mc:AlternateContent>
           <mc:Choice Requires="wps">
@@ -942,7 +944,7 @@
               </wp:anchor>
             </w:drawing>
           </mc:Choice>
-          <mc:Fallback xmlns:w16se="http://schemas.microsoft.com/office/word/2015/wordml/symex" xmlns:w16cid="http://schemas.microsoft.com/office/word/2016/wordml/cid" xmlns:w15="http://schemas.microsoft.com/office/word/2012/wordml" xmlns:am3d="http://schemas.microsoft.com/office/drawing/2017/model3d" xmlns:aink="http://schemas.microsoft.com/office/drawing/2016/ink" xmlns:cx8="http://schemas.microsoft.com/office/drawing/2016/5/14/chartex" xmlns:cx7="http://schemas.microsoft.com/office/drawing/2016/5/13/chartex" xmlns:cx6="http://schemas.microsoft.com/office/drawing/2016/5/12/chartex" xmlns:cx5="http://schemas.microsoft.com/office/drawing/2016/5/11/chartex" xmlns:cx4="http://schemas.microsoft.com/office/drawing/2016/5/10/chartex" xmlns:cx3="http://schemas.microsoft.com/office/drawing/2016/5/9/chartex" xmlns:cx2="http://schemas.microsoft.com/office/drawing/2015/10/21/chartex" xmlns:cx1="http://schemas.microsoft.com/office/drawing/2015/9/8/chartex" xmlns:cx="http://schemas.microsoft.com/office/drawing/2014/chartex">
+          <mc:Fallback>
             <w:pict>
               <v:shape w14:anchorId="3D1DFD36" id="Textfeld 3" o:spid="_x0000_s1031" type="#_x0000_t202" style="position:absolute;margin-left:53.3pt;margin-top:38.15pt;width:60.9pt;height:19.4pt;z-index:251660288;visibility:visible;mso-wrap-style:square;mso-width-percent:0;mso-height-percent:0;mso-wrap-distance-left:9pt;mso-wrap-distance-top:0;mso-wrap-distance-right:9pt;mso-wrap-distance-bottom:0;mso-position-horizontal:absolute;mso-position-horizontal-relative:text;mso-position-vertical:absolute;mso-position-vertical-relative:text;mso-width-percent:0;mso-height-percent:0;mso-width-relative:margin;mso-height-relative:margin;v-text-anchor:top" o:gfxdata="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" filled="f" stroked="f" strokeweight=".5pt">
                 <v:textbox>
@@ -980,7 +982,7 @@
       <w:r>
         <w:rPr>
           <w:noProof/>
-          <w:lang w:val="de-DE" w:eastAsia="de-DE"/>
+          <w:lang w:eastAsia="de-CH"/>
         </w:rPr>
         <w:drawing>
           <wp:anchor distT="0" distB="0" distL="114300" distR="114300" simplePos="0" relativeHeight="251659264" behindDoc="0" locked="0" layoutInCell="1" allowOverlap="1" wp14:anchorId="6EB9097B" wp14:editId="6ABF77D3">
@@ -1008,7 +1010,7 @@
                     </pic:cNvPicPr>
                   </pic:nvPicPr>
                   <pic:blipFill>
-                    <a:blip r:embed="rId8">
+                    <a:blip r:embed="rId7">
                       <a:extLst>
                         <a:ext uri="{28A0092B-C50C-407E-A947-70E740481C1C}">
                           <a14:useLocalDpi xmlns:a14="http://schemas.microsoft.com/office/drawing/2010/main" val="0"/>
@@ -1101,8 +1103,6 @@
           <w:sz w:val="24"/>
         </w:rPr>
       </w:pPr>
-      <w:bookmarkStart w:id="0" w:name="_GoBack"/>
-      <w:bookmarkEnd w:id="0"/>
     </w:p>
     <w:p>
       <w:pPr>
@@ -1138,7 +1138,7 @@
       <w:r>
         <w:rPr>
           <w:noProof/>
-          <w:lang w:val="de-DE" w:eastAsia="de-DE"/>
+          <w:lang w:eastAsia="de-CH"/>
         </w:rPr>
         <w:drawing>
           <wp:anchor distT="0" distB="0" distL="114300" distR="114300" simplePos="0" relativeHeight="251674624" behindDoc="0" locked="0" layoutInCell="1" allowOverlap="1" wp14:anchorId="7BC1C9D6" wp14:editId="4AF4818C">
@@ -1166,7 +1166,7 @@
                     </pic:cNvPicPr>
                   </pic:nvPicPr>
                   <pic:blipFill>
-                    <a:blip r:embed="rId9">
+                    <a:blip r:embed="rId8">
                       <a:extLst>
                         <a:ext uri="{28A0092B-C50C-407E-A947-70E740481C1C}">
                           <a14:useLocalDpi xmlns:a14="http://schemas.microsoft.com/office/drawing/2010/main" val="0"/>
@@ -1206,7 +1206,7 @@
       <w:r>
         <w:rPr>
           <w:noProof/>
-          <w:lang w:val="de-DE" w:eastAsia="de-DE"/>
+          <w:lang w:eastAsia="de-CH"/>
         </w:rPr>
         <w:drawing>
           <wp:anchor distT="0" distB="0" distL="114300" distR="114300" simplePos="0" relativeHeight="251675648" behindDoc="0" locked="0" layoutInCell="1" allowOverlap="1" wp14:anchorId="653784EC" wp14:editId="211AACAD">
@@ -1234,7 +1234,7 @@
                     </pic:cNvPicPr>
                   </pic:nvPicPr>
                   <pic:blipFill>
-                    <a:blip r:embed="rId10">
+                    <a:blip r:embed="rId9">
                       <a:extLst>
                         <a:ext uri="{28A0092B-C50C-407E-A947-70E740481C1C}">
                           <a14:useLocalDpi xmlns:a14="http://schemas.microsoft.com/office/drawing/2010/main" val="0"/>
@@ -1336,7 +1336,7 @@
           <w:rFonts w:ascii="Arial" w:hAnsi="Arial" w:cs="Arial"/>
           <w:noProof/>
           <w:sz w:val="28"/>
-          <w:lang w:val="de-DE" w:eastAsia="de-DE"/>
+          <w:lang w:eastAsia="de-CH"/>
         </w:rPr>
         <w:lastRenderedPageBreak/>
         <w:drawing>
@@ -1365,7 +1365,7 @@
                     </pic:cNvPicPr>
                   </pic:nvPicPr>
                   <pic:blipFill>
-                    <a:blip r:embed="rId11">
+                    <a:blip r:embed="rId10">
                       <a:extLst>
                         <a:ext uri="{28A0092B-C50C-407E-A947-70E740481C1C}">
                           <a14:useLocalDpi xmlns:a14="http://schemas.microsoft.com/office/drawing/2010/main" val="0"/>
@@ -1511,7 +1511,7 @@
           <w:rFonts w:ascii="Arial" w:hAnsi="Arial" w:cs="Arial"/>
           <w:noProof/>
           <w:sz w:val="28"/>
-          <w:lang w:val="de-DE" w:eastAsia="de-DE"/>
+          <w:lang w:eastAsia="de-CH"/>
         </w:rPr>
         <w:drawing>
           <wp:anchor distT="0" distB="0" distL="114300" distR="114300" simplePos="0" relativeHeight="251677696" behindDoc="0" locked="0" layoutInCell="1" allowOverlap="1" wp14:anchorId="4103C123" wp14:editId="0F2522EC">
@@ -1539,7 +1539,7 @@
                     </pic:cNvPicPr>
                   </pic:nvPicPr>
                   <pic:blipFill>
-                    <a:blip r:embed="rId12">
+                    <a:blip r:embed="rId11">
                       <a:extLst>
                         <a:ext uri="{28A0092B-C50C-407E-A947-70E740481C1C}">
                           <a14:useLocalDpi xmlns:a14="http://schemas.microsoft.com/office/drawing/2010/main" val="0"/>
@@ -1736,8 +1736,12 @@
       </w:r>
     </w:p>
     <w:sectPr>
+      <w:headerReference w:type="even" r:id="rId12"/>
       <w:headerReference w:type="default" r:id="rId13"/>
-      <w:footerReference w:type="default" r:id="rId14"/>
+      <w:footerReference w:type="even" r:id="rId14"/>
+      <w:footerReference w:type="default" r:id="rId15"/>
+      <w:headerReference w:type="first" r:id="rId16"/>
+      <w:footerReference w:type="first" r:id="rId17"/>
       <w:pgSz w:w="11906" w:h="16838"/>
       <w:pgMar w:top="1417" w:right="1417" w:bottom="1134" w:left="1417" w:header="708" w:footer="708" w:gutter="0"/>
       <w:cols w:space="708"/>
@@ -1748,7 +1752,7 @@
 </file>
 
 <file path=word/endnotes.xml><?xml version="1.0" encoding="utf-8"?>
-<w:endnotes xmlns:wpc="http://schemas.microsoft.com/office/word/2010/wordprocessingCanvas" xmlns:mo="http://schemas.microsoft.com/office/mac/office/2008/main" xmlns:mc="http://schemas.openxmlformats.org/markup-compatibility/2006" xmlns:mv="urn:schemas-microsoft-com:mac:vml" xmlns:o="urn:schemas-microsoft-com:office:office" xmlns:r="http://schemas.openxmlformats.org/officeDocument/2006/relationships" xmlns:m="http://schemas.openxmlformats.org/officeDocument/2006/math" xmlns:v="urn:schemas-microsoft-com:vml" xmlns:wp14="http://schemas.microsoft.com/office/word/2010/wordprocessingDrawing" xmlns:wp="http://schemas.openxmlformats.org/drawingml/2006/wordprocessingDrawing" xmlns:w10="urn:schemas-microsoft-com:office:word" xmlns:w="http://schemas.openxmlformats.org/wordprocessingml/2006/main" xmlns:w14="http://schemas.microsoft.com/office/word/2010/wordml" xmlns:wpg="http://schemas.microsoft.com/office/word/2010/wordprocessingGroup" xmlns:wpi="http://schemas.microsoft.com/office/word/2010/wordprocessingInk" xmlns:wne="http://schemas.microsoft.com/office/word/2006/wordml" xmlns:wps="http://schemas.microsoft.com/office/word/2010/wordprocessingShape" mc:Ignorable="w14 wp14">
+<w:endnotes xmlns:wpc="http://schemas.microsoft.com/office/word/2010/wordprocessingCanvas" xmlns:cx="http://schemas.microsoft.com/office/drawing/2014/chartex" xmlns:mc="http://schemas.openxmlformats.org/markup-compatibility/2006" xmlns:o="urn:schemas-microsoft-com:office:office" xmlns:r="http://schemas.openxmlformats.org/officeDocument/2006/relationships" xmlns:m="http://schemas.openxmlformats.org/officeDocument/2006/math" xmlns:v="urn:schemas-microsoft-com:vml" xmlns:wp14="http://schemas.microsoft.com/office/word/2010/wordprocessingDrawing" xmlns:wp="http://schemas.openxmlformats.org/drawingml/2006/wordprocessingDrawing" xmlns:w10="urn:schemas-microsoft-com:office:word" xmlns:w="http://schemas.openxmlformats.org/wordprocessingml/2006/main" xmlns:w14="http://schemas.microsoft.com/office/word/2010/wordml" xmlns:w15="http://schemas.microsoft.com/office/word/2012/wordml" xmlns:w16se="http://schemas.microsoft.com/office/word/2015/wordml/symex" xmlns:wpg="http://schemas.microsoft.com/office/word/2010/wordprocessingGroup" xmlns:wpi="http://schemas.microsoft.com/office/word/2010/wordprocessingInk" xmlns:wne="http://schemas.microsoft.com/office/word/2006/wordml" xmlns:wps="http://schemas.microsoft.com/office/word/2010/wordprocessingShape" mc:Ignorable="w14 w15 w16se wp14">
   <w:endnote w:type="separator" w:id="-1">
     <w:p>
       <w:pPr>
@@ -1773,7 +1777,17 @@
 </file>
 
 <file path=word/footer1.xml><?xml version="1.0" encoding="utf-8"?>
-<w:ftr xmlns:wpc="http://schemas.microsoft.com/office/word/2010/wordprocessingCanvas" xmlns:mo="http://schemas.microsoft.com/office/mac/office/2008/main" xmlns:mc="http://schemas.openxmlformats.org/markup-compatibility/2006" xmlns:mv="urn:schemas-microsoft-com:mac:vml" xmlns:o="urn:schemas-microsoft-com:office:office" xmlns:r="http://schemas.openxmlformats.org/officeDocument/2006/relationships" xmlns:m="http://schemas.openxmlformats.org/officeDocument/2006/math" xmlns:v="urn:schemas-microsoft-com:vml" xmlns:wp14="http://schemas.microsoft.com/office/word/2010/wordprocessingDrawing" xmlns:wp="http://schemas.openxmlformats.org/drawingml/2006/wordprocessingDrawing" xmlns:w10="urn:schemas-microsoft-com:office:word" xmlns:w="http://schemas.openxmlformats.org/wordprocessingml/2006/main" xmlns:w14="http://schemas.microsoft.com/office/word/2010/wordml" xmlns:wpg="http://schemas.microsoft.com/office/word/2010/wordprocessingGroup" xmlns:wpi="http://schemas.microsoft.com/office/word/2010/wordprocessingInk" xmlns:wne="http://schemas.microsoft.com/office/word/2006/wordml" xmlns:wps="http://schemas.microsoft.com/office/word/2010/wordprocessingShape" mc:Ignorable="w14 wp14">
+<w:ftr xmlns:wpc="http://schemas.microsoft.com/office/word/2010/wordprocessingCanvas" xmlns:cx="http://schemas.microsoft.com/office/drawing/2014/chartex" xmlns:mc="http://schemas.openxmlformats.org/markup-compatibility/2006" xmlns:o="urn:schemas-microsoft-com:office:office" xmlns:r="http://schemas.openxmlformats.org/officeDocument/2006/relationships" xmlns:m="http://schemas.openxmlformats.org/officeDocument/2006/math" xmlns:v="urn:schemas-microsoft-com:vml" xmlns:wp14="http://schemas.microsoft.com/office/word/2010/wordprocessingDrawing" xmlns:wp="http://schemas.openxmlformats.org/drawingml/2006/wordprocessingDrawing" xmlns:w10="urn:schemas-microsoft-com:office:word" xmlns:w="http://schemas.openxmlformats.org/wordprocessingml/2006/main" xmlns:w14="http://schemas.microsoft.com/office/word/2010/wordml" xmlns:w15="http://schemas.microsoft.com/office/word/2012/wordml" xmlns:w16se="http://schemas.microsoft.com/office/word/2015/wordml/symex" xmlns:wpg="http://schemas.microsoft.com/office/word/2010/wordprocessingGroup" xmlns:wpi="http://schemas.microsoft.com/office/word/2010/wordprocessingInk" xmlns:wne="http://schemas.microsoft.com/office/word/2006/wordml" xmlns:wps="http://schemas.microsoft.com/office/word/2010/wordprocessingShape" mc:Ignorable="w14 w15 w16se wp14">
+  <w:p>
+    <w:pPr>
+      <w:pStyle w:val="Fuzeile"/>
+    </w:pPr>
+  </w:p>
+</w:ftr>
+</file>
+
+<file path=word/footer2.xml><?xml version="1.0" encoding="utf-8"?>
+<w:ftr xmlns:wpc="http://schemas.microsoft.com/office/word/2010/wordprocessingCanvas" xmlns:cx="http://schemas.microsoft.com/office/drawing/2014/chartex" xmlns:mc="http://schemas.openxmlformats.org/markup-compatibility/2006" xmlns:o="urn:schemas-microsoft-com:office:office" xmlns:r="http://schemas.openxmlformats.org/officeDocument/2006/relationships" xmlns:m="http://schemas.openxmlformats.org/officeDocument/2006/math" xmlns:v="urn:schemas-microsoft-com:vml" xmlns:wp14="http://schemas.microsoft.com/office/word/2010/wordprocessingDrawing" xmlns:wp="http://schemas.openxmlformats.org/drawingml/2006/wordprocessingDrawing" xmlns:w10="urn:schemas-microsoft-com:office:word" xmlns:w="http://schemas.openxmlformats.org/wordprocessingml/2006/main" xmlns:w14="http://schemas.microsoft.com/office/word/2010/wordml" xmlns:w15="http://schemas.microsoft.com/office/word/2012/wordml" xmlns:w16se="http://schemas.microsoft.com/office/word/2015/wordml/symex" xmlns:wpg="http://schemas.microsoft.com/office/word/2010/wordprocessingGroup" xmlns:wpi="http://schemas.microsoft.com/office/word/2010/wordprocessingInk" xmlns:wne="http://schemas.microsoft.com/office/word/2006/wordml" xmlns:wps="http://schemas.microsoft.com/office/word/2010/wordprocessingShape" mc:Ignorable="w14 w15 w16se wp14">
   <w:p>
     <w:pPr>
       <w:pStyle w:val="Fuzeile"/>
@@ -1804,8 +1818,18 @@
 </w:ftr>
 </file>
 
+<file path=word/footer3.xml><?xml version="1.0" encoding="utf-8"?>
+<w:ftr xmlns:wpc="http://schemas.microsoft.com/office/word/2010/wordprocessingCanvas" xmlns:cx="http://schemas.microsoft.com/office/drawing/2014/chartex" xmlns:mc="http://schemas.openxmlformats.org/markup-compatibility/2006" xmlns:o="urn:schemas-microsoft-com:office:office" xmlns:r="http://schemas.openxmlformats.org/officeDocument/2006/relationships" xmlns:m="http://schemas.openxmlformats.org/officeDocument/2006/math" xmlns:v="urn:schemas-microsoft-com:vml" xmlns:wp14="http://schemas.microsoft.com/office/word/2010/wordprocessingDrawing" xmlns:wp="http://schemas.openxmlformats.org/drawingml/2006/wordprocessingDrawing" xmlns:w10="urn:schemas-microsoft-com:office:word" xmlns:w="http://schemas.openxmlformats.org/wordprocessingml/2006/main" xmlns:w14="http://schemas.microsoft.com/office/word/2010/wordml" xmlns:w15="http://schemas.microsoft.com/office/word/2012/wordml" xmlns:w16se="http://schemas.microsoft.com/office/word/2015/wordml/symex" xmlns:wpg="http://schemas.microsoft.com/office/word/2010/wordprocessingGroup" xmlns:wpi="http://schemas.microsoft.com/office/word/2010/wordprocessingInk" xmlns:wne="http://schemas.microsoft.com/office/word/2006/wordml" xmlns:wps="http://schemas.microsoft.com/office/word/2010/wordprocessingShape" mc:Ignorable="w14 w15 w16se wp14">
+  <w:p>
+    <w:pPr>
+      <w:pStyle w:val="Fuzeile"/>
+    </w:pPr>
+  </w:p>
+</w:ftr>
+</file>
+
 <file path=word/footnotes.xml><?xml version="1.0" encoding="utf-8"?>
-<w:footnotes xmlns:wpc="http://schemas.microsoft.com/office/word/2010/wordprocessingCanvas" xmlns:mo="http://schemas.microsoft.com/office/mac/office/2008/main" xmlns:mc="http://schemas.openxmlformats.org/markup-compatibility/2006" xmlns:mv="urn:schemas-microsoft-com:mac:vml" xmlns:o="urn:schemas-microsoft-com:office:office" xmlns:r="http://schemas.openxmlformats.org/officeDocument/2006/relationships" xmlns:m="http://schemas.openxmlformats.org/officeDocument/2006/math" xmlns:v="urn:schemas-microsoft-com:vml" xmlns:wp14="http://schemas.microsoft.com/office/word/2010/wordprocessingDrawing" xmlns:wp="http://schemas.openxmlformats.org/drawingml/2006/wordprocessingDrawing" xmlns:w10="urn:schemas-microsoft-com:office:word" xmlns:w="http://schemas.openxmlformats.org/wordprocessingml/2006/main" xmlns:w14="http://schemas.microsoft.com/office/word/2010/wordml" xmlns:wpg="http://schemas.microsoft.com/office/word/2010/wordprocessingGroup" xmlns:wpi="http://schemas.microsoft.com/office/word/2010/wordprocessingInk" xmlns:wne="http://schemas.microsoft.com/office/word/2006/wordml" xmlns:wps="http://schemas.microsoft.com/office/word/2010/wordprocessingShape" mc:Ignorable="w14 wp14">
+<w:footnotes xmlns:wpc="http://schemas.microsoft.com/office/word/2010/wordprocessingCanvas" xmlns:cx="http://schemas.microsoft.com/office/drawing/2014/chartex" xmlns:mc="http://schemas.openxmlformats.org/markup-compatibility/2006" xmlns:o="urn:schemas-microsoft-com:office:office" xmlns:r="http://schemas.openxmlformats.org/officeDocument/2006/relationships" xmlns:m="http://schemas.openxmlformats.org/officeDocument/2006/math" xmlns:v="urn:schemas-microsoft-com:vml" xmlns:wp14="http://schemas.microsoft.com/office/word/2010/wordprocessingDrawing" xmlns:wp="http://schemas.openxmlformats.org/drawingml/2006/wordprocessingDrawing" xmlns:w10="urn:schemas-microsoft-com:office:word" xmlns:w="http://schemas.openxmlformats.org/wordprocessingml/2006/main" xmlns:w14="http://schemas.microsoft.com/office/word/2010/wordml" xmlns:w15="http://schemas.microsoft.com/office/word/2012/wordml" xmlns:w16se="http://schemas.microsoft.com/office/word/2015/wordml/symex" xmlns:wpg="http://schemas.microsoft.com/office/word/2010/wordprocessingGroup" xmlns:wpi="http://schemas.microsoft.com/office/word/2010/wordprocessingInk" xmlns:wne="http://schemas.microsoft.com/office/word/2006/wordml" xmlns:wps="http://schemas.microsoft.com/office/word/2010/wordprocessingShape" mc:Ignorable="w14 w15 w16se wp14">
   <w:footnote w:type="separator" w:id="-1">
     <w:p>
       <w:pPr>
@@ -1830,7 +1854,17 @@
 </file>
 
 <file path=word/header1.xml><?xml version="1.0" encoding="utf-8"?>
-<w:hdr xmlns:wpc="http://schemas.microsoft.com/office/word/2010/wordprocessingCanvas" xmlns:mo="http://schemas.microsoft.com/office/mac/office/2008/main" xmlns:mc="http://schemas.openxmlformats.org/markup-compatibility/2006" xmlns:mv="urn:schemas-microsoft-com:mac:vml" xmlns:o="urn:schemas-microsoft-com:office:office" xmlns:r="http://schemas.openxmlformats.org/officeDocument/2006/relationships" xmlns:m="http://schemas.openxmlformats.org/officeDocument/2006/math" xmlns:v="urn:schemas-microsoft-com:vml" xmlns:wp14="http://schemas.microsoft.com/office/word/2010/wordprocessingDrawing" xmlns:wp="http://schemas.openxmlformats.org/drawingml/2006/wordprocessingDrawing" xmlns:w10="urn:schemas-microsoft-com:office:word" xmlns:w="http://schemas.openxmlformats.org/wordprocessingml/2006/main" xmlns:w14="http://schemas.microsoft.com/office/word/2010/wordml" xmlns:wpg="http://schemas.microsoft.com/office/word/2010/wordprocessingGroup" xmlns:wpi="http://schemas.microsoft.com/office/word/2010/wordprocessingInk" xmlns:wne="http://schemas.microsoft.com/office/word/2006/wordml" xmlns:wps="http://schemas.microsoft.com/office/word/2010/wordprocessingShape" mc:Ignorable="w14 wp14">
+<w:hdr xmlns:wpc="http://schemas.microsoft.com/office/word/2010/wordprocessingCanvas" xmlns:cx="http://schemas.microsoft.com/office/drawing/2014/chartex" xmlns:mc="http://schemas.openxmlformats.org/markup-compatibility/2006" xmlns:o="urn:schemas-microsoft-com:office:office" xmlns:r="http://schemas.openxmlformats.org/officeDocument/2006/relationships" xmlns:m="http://schemas.openxmlformats.org/officeDocument/2006/math" xmlns:v="urn:schemas-microsoft-com:vml" xmlns:wp14="http://schemas.microsoft.com/office/word/2010/wordprocessingDrawing" xmlns:wp="http://schemas.openxmlformats.org/drawingml/2006/wordprocessingDrawing" xmlns:w10="urn:schemas-microsoft-com:office:word" xmlns:w="http://schemas.openxmlformats.org/wordprocessingml/2006/main" xmlns:w14="http://schemas.microsoft.com/office/word/2010/wordml" xmlns:w15="http://schemas.microsoft.com/office/word/2012/wordml" xmlns:w16se="http://schemas.microsoft.com/office/word/2015/wordml/symex" xmlns:wpg="http://schemas.microsoft.com/office/word/2010/wordprocessingGroup" xmlns:wpi="http://schemas.microsoft.com/office/word/2010/wordprocessingInk" xmlns:wne="http://schemas.microsoft.com/office/word/2006/wordml" xmlns:wps="http://schemas.microsoft.com/office/word/2010/wordprocessingShape" mc:Ignorable="w14 w15 w16se wp14">
+  <w:p>
+    <w:pPr>
+      <w:pStyle w:val="Kopfzeile"/>
+    </w:pPr>
+  </w:p>
+</w:hdr>
+</file>
+
+<file path=word/header2.xml><?xml version="1.0" encoding="utf-8"?>
+<w:hdr xmlns:wpc="http://schemas.microsoft.com/office/word/2010/wordprocessingCanvas" xmlns:cx="http://schemas.microsoft.com/office/drawing/2014/chartex" xmlns:mc="http://schemas.openxmlformats.org/markup-compatibility/2006" xmlns:o="urn:schemas-microsoft-com:office:office" xmlns:r="http://schemas.openxmlformats.org/officeDocument/2006/relationships" xmlns:m="http://schemas.openxmlformats.org/officeDocument/2006/math" xmlns:v="urn:schemas-microsoft-com:vml" xmlns:wp14="http://schemas.microsoft.com/office/word/2010/wordprocessingDrawing" xmlns:wp="http://schemas.openxmlformats.org/drawingml/2006/wordprocessingDrawing" xmlns:w10="urn:schemas-microsoft-com:office:word" xmlns:w="http://schemas.openxmlformats.org/wordprocessingml/2006/main" xmlns:w14="http://schemas.microsoft.com/office/word/2010/wordml" xmlns:w15="http://schemas.microsoft.com/office/word/2012/wordml" xmlns:w16se="http://schemas.microsoft.com/office/word/2015/wordml/symex" xmlns:wpg="http://schemas.microsoft.com/office/word/2010/wordprocessingGroup" xmlns:wpi="http://schemas.microsoft.com/office/word/2010/wordprocessingInk" xmlns:wne="http://schemas.microsoft.com/office/word/2006/wordml" xmlns:wps="http://schemas.microsoft.com/office/word/2010/wordprocessingShape" mc:Ignorable="w14 w15 w16se wp14">
   <w:p>
     <w:pPr>
       <w:rPr>
@@ -1839,6 +1873,60 @@
         <w:szCs w:val="40"/>
       </w:rPr>
     </w:pPr>
+    <w:sdt>
+      <w:sdtPr>
+        <w:rPr>
+          <w:rFonts w:ascii="Arial" w:hAnsi="Arial" w:cs="Arial"/>
+          <w:sz w:val="40"/>
+          <w:szCs w:val="40"/>
+        </w:rPr>
+        <w:id w:val="-545444336"/>
+        <w:docPartObj>
+          <w:docPartGallery w:val="Watermarks"/>
+          <w:docPartUnique/>
+        </w:docPartObj>
+      </w:sdtPr>
+      <w:sdtContent>
+        <w:r>
+          <w:rPr>
+            <w:rFonts w:ascii="Arial" w:hAnsi="Arial" w:cs="Arial"/>
+            <w:sz w:val="40"/>
+            <w:szCs w:val="40"/>
+          </w:rPr>
+          <w:pict w14:anchorId="31E07631">
+            <v:shapetype id="_x0000_t136" coordsize="21600,21600" o:spt="136" adj="10800" path="m@7,l@8,m@5,21600l@6,21600e">
+              <v:formulas>
+                <v:f eqn="sum #0 0 10800"/>
+                <v:f eqn="prod #0 2 1"/>
+                <v:f eqn="sum 21600 0 @1"/>
+                <v:f eqn="sum 0 0 @2"/>
+                <v:f eqn="sum 21600 0 @3"/>
+                <v:f eqn="if @0 @3 0"/>
+                <v:f eqn="if @0 21600 @1"/>
+                <v:f eqn="if @0 0 @2"/>
+                <v:f eqn="if @0 @4 21600"/>
+                <v:f eqn="mid @5 @6"/>
+                <v:f eqn="mid @8 @5"/>
+                <v:f eqn="mid @7 @8"/>
+                <v:f eqn="mid @6 @7"/>
+                <v:f eqn="sum @6 0 @5"/>
+              </v:formulas>
+              <v:path textpathok="t" o:connecttype="custom" o:connectlocs="@9,0;@10,10800;@11,21600;@12,10800" o:connectangles="270,180,90,0"/>
+              <v:textpath on="t" fitshape="t"/>
+              <v:handles>
+                <v:h position="#0,bottomRight" xrange="6629,14971"/>
+              </v:handles>
+              <o:lock v:ext="edit" text="t" shapetype="t"/>
+            </v:shapetype>
+            <v:shape id="PowerPlusWaterMarkObject357732486" o:spid="_x0000_s2049" type="#_x0000_t136" style="position:absolute;margin-left:0;margin-top:0;width:494.9pt;height:164.95pt;rotation:315;z-index:-251657216;mso-position-horizontal:center;mso-position-horizontal-relative:margin;mso-position-vertical:center;mso-position-vertical-relative:margin" o:allowincell="f" fillcolor="silver" stroked="f">
+              <v:fill opacity=".5"/>
+              <v:textpath style="font-family:&quot;calibri&quot;;font-size:1pt" string="NICHT KOPIEREN"/>
+              <w10:wrap anchorx="margin" anchory="margin"/>
+            </v:shape>
+          </w:pict>
+        </w:r>
+      </w:sdtContent>
+    </w:sdt>
     <w:r>
       <w:rPr>
         <w:rFonts w:ascii="Arial" w:hAnsi="Arial" w:cs="Arial"/>
@@ -1912,14 +2000,6 @@
       </w:rPr>
       <w:tab/>
     </w:r>
-    <w:r>
-      <w:rPr>
-        <w:rFonts w:ascii="Arial" w:hAnsi="Arial" w:cs="Arial"/>
-        <w:sz w:val="80"/>
-        <w:szCs w:val="80"/>
-      </w:rPr>
-      <w:t>KLD,</w:t>
-    </w:r>
     <w:proofErr w:type="gramStart"/>
     <w:r>
       <w:rPr>
@@ -1927,15 +2007,25 @@
         <w:sz w:val="80"/>
         <w:szCs w:val="80"/>
       </w:rPr>
-      <w:t>Z</w:t>
+      <w:t>KLD,Z</w:t>
     </w:r>
     <w:proofErr w:type="gramEnd"/>
   </w:p>
 </w:hdr>
 </file>
 
+<file path=word/header3.xml><?xml version="1.0" encoding="utf-8"?>
+<w:hdr xmlns:wpc="http://schemas.microsoft.com/office/word/2010/wordprocessingCanvas" xmlns:cx="http://schemas.microsoft.com/office/drawing/2014/chartex" xmlns:mc="http://schemas.openxmlformats.org/markup-compatibility/2006" xmlns:o="urn:schemas-microsoft-com:office:office" xmlns:r="http://schemas.openxmlformats.org/officeDocument/2006/relationships" xmlns:m="http://schemas.openxmlformats.org/officeDocument/2006/math" xmlns:v="urn:schemas-microsoft-com:vml" xmlns:wp14="http://schemas.microsoft.com/office/word/2010/wordprocessingDrawing" xmlns:wp="http://schemas.openxmlformats.org/drawingml/2006/wordprocessingDrawing" xmlns:w10="urn:schemas-microsoft-com:office:word" xmlns:w="http://schemas.openxmlformats.org/wordprocessingml/2006/main" xmlns:w14="http://schemas.microsoft.com/office/word/2010/wordml" xmlns:w15="http://schemas.microsoft.com/office/word/2012/wordml" xmlns:w16se="http://schemas.microsoft.com/office/word/2015/wordml/symex" xmlns:wpg="http://schemas.microsoft.com/office/word/2010/wordprocessingGroup" xmlns:wpi="http://schemas.microsoft.com/office/word/2010/wordprocessingInk" xmlns:wne="http://schemas.microsoft.com/office/word/2006/wordml" xmlns:wps="http://schemas.microsoft.com/office/word/2010/wordprocessingShape" mc:Ignorable="w14 w15 w16se wp14">
+  <w:p>
+    <w:pPr>
+      <w:pStyle w:val="Kopfzeile"/>
+    </w:pPr>
+  </w:p>
+</w:hdr>
+</file>
+
 <file path=word/styles.xml><?xml version="1.0" encoding="utf-8"?>
-<w:styles xmlns:mc="http://schemas.openxmlformats.org/markup-compatibility/2006" xmlns:r="http://schemas.openxmlformats.org/officeDocument/2006/relationships" xmlns:w="http://schemas.openxmlformats.org/wordprocessingml/2006/main" xmlns:w14="http://schemas.microsoft.com/office/word/2010/wordml" mc:Ignorable="w14">
+<w:styles xmlns:mc="http://schemas.openxmlformats.org/markup-compatibility/2006" xmlns:r="http://schemas.openxmlformats.org/officeDocument/2006/relationships" xmlns:w="http://schemas.openxmlformats.org/wordprocessingml/2006/main" xmlns:w14="http://schemas.microsoft.com/office/word/2010/wordml" xmlns:w15="http://schemas.microsoft.com/office/word/2012/wordml" xmlns:w16se="http://schemas.microsoft.com/office/word/2015/wordml/symex" mc:Ignorable="w14 w15 w16se">
   <w:docDefaults>
     <w:rPrDefault>
       <w:rPr>
@@ -1951,159 +2041,375 @@
       </w:pPr>
     </w:pPrDefault>
   </w:docDefaults>
-  <w:latentStyles w:defLockedState="0" w:defUIPriority="99" w:defSemiHidden="1" w:defUnhideWhenUsed="1" w:defQFormat="0" w:count="276">
-    <w:lsdException w:name="Normal" w:semiHidden="0" w:uiPriority="0" w:unhideWhenUsed="0" w:qFormat="1"/>
-    <w:lsdException w:name="heading 1" w:semiHidden="0" w:uiPriority="9" w:unhideWhenUsed="0" w:qFormat="1"/>
-    <w:lsdException w:name="heading 2" w:uiPriority="9" w:qFormat="1"/>
-    <w:lsdException w:name="heading 3" w:uiPriority="9" w:qFormat="1"/>
-    <w:lsdException w:name="heading 4" w:uiPriority="9" w:qFormat="1"/>
-    <w:lsdException w:name="heading 5" w:uiPriority="9" w:qFormat="1"/>
-    <w:lsdException w:name="heading 6" w:uiPriority="9" w:qFormat="1"/>
-    <w:lsdException w:name="heading 7" w:uiPriority="9" w:qFormat="1"/>
-    <w:lsdException w:name="heading 8" w:uiPriority="9" w:qFormat="1"/>
-    <w:lsdException w:name="heading 9" w:uiPriority="9" w:qFormat="1"/>
-    <w:lsdException w:name="toc 1" w:uiPriority="39"/>
-    <w:lsdException w:name="toc 2" w:uiPriority="39"/>
-    <w:lsdException w:name="toc 3" w:uiPriority="39"/>
-    <w:lsdException w:name="toc 4" w:uiPriority="39"/>
-    <w:lsdException w:name="toc 5" w:uiPriority="39"/>
-    <w:lsdException w:name="toc 6" w:uiPriority="39"/>
-    <w:lsdException w:name="toc 7" w:uiPriority="39"/>
-    <w:lsdException w:name="toc 8" w:uiPriority="39"/>
-    <w:lsdException w:name="toc 9" w:uiPriority="39"/>
-    <w:lsdException w:name="caption" w:uiPriority="35" w:qFormat="1"/>
-    <w:lsdException w:name="Title" w:semiHidden="0" w:uiPriority="10" w:unhideWhenUsed="0" w:qFormat="1"/>
-    <w:lsdException w:name="Default Paragraph Font" w:uiPriority="1"/>
-    <w:lsdException w:name="Subtitle" w:semiHidden="0" w:uiPriority="11" w:unhideWhenUsed="0" w:qFormat="1"/>
-    <w:lsdException w:name="Strong" w:semiHidden="0" w:uiPriority="22" w:unhideWhenUsed="0" w:qFormat="1"/>
-    <w:lsdException w:name="Emphasis" w:semiHidden="0" w:uiPriority="20" w:unhideWhenUsed="0" w:qFormat="1"/>
-    <w:lsdException w:name="Table Grid" w:semiHidden="0" w:uiPriority="39" w:unhideWhenUsed="0"/>
-    <w:lsdException w:name="Note Level 1" w:semiHidden="0" w:unhideWhenUsed="0"/>
-    <w:lsdException w:name="Note Level 2" w:semiHidden="0" w:unhideWhenUsed="0"/>
-    <w:lsdException w:name="Note Level 3" w:semiHidden="0" w:unhideWhenUsed="0"/>
-    <w:lsdException w:name="Note Level 4" w:semiHidden="0" w:unhideWhenUsed="0"/>
-    <w:lsdException w:name="Note Level 5" w:semiHidden="0" w:unhideWhenUsed="0"/>
-    <w:lsdException w:name="Note Level 6" w:semiHidden="0" w:unhideWhenUsed="0"/>
-    <w:lsdException w:name="Note Level 7" w:semiHidden="0" w:unhideWhenUsed="0"/>
-    <w:lsdException w:name="Note Level 8" w:semiHidden="0" w:unhideWhenUsed="0"/>
-    <w:lsdException w:name="Note Level 9" w:semiHidden="0" w:unhideWhenUsed="0"/>
-    <w:lsdException w:name="Placeholder Text" w:unhideWhenUsed="0"/>
-    <w:lsdException w:name="No Spacing" w:semiHidden="0" w:uiPriority="1" w:unhideWhenUsed="0" w:qFormat="1"/>
-    <w:lsdException w:name="Light Shading" w:semiHidden="0" w:uiPriority="60" w:unhideWhenUsed="0"/>
-    <w:lsdException w:name="Light List" w:semiHidden="0" w:uiPriority="61" w:unhideWhenUsed="0"/>
-    <w:lsdException w:name="Light Grid" w:semiHidden="0" w:uiPriority="62" w:unhideWhenUsed="0"/>
-    <w:lsdException w:name="Medium Shading 1" w:semiHidden="0" w:uiPriority="63" w:unhideWhenUsed="0"/>
-    <w:lsdException w:name="Medium Shading 2" w:semiHidden="0" w:uiPriority="64" w:unhideWhenUsed="0"/>
-    <w:lsdException w:name="Medium List 1" w:semiHidden="0" w:uiPriority="65" w:unhideWhenUsed="0"/>
-    <w:lsdException w:name="Medium List 2" w:semiHidden="0" w:uiPriority="66" w:unhideWhenUsed="0"/>
-    <w:lsdException w:name="Medium Grid 1" w:semiHidden="0" w:uiPriority="67" w:unhideWhenUsed="0"/>
-    <w:lsdException w:name="Medium Grid 2" w:semiHidden="0" w:uiPriority="68" w:unhideWhenUsed="0"/>
-    <w:lsdException w:name="Medium Grid 3" w:semiHidden="0" w:uiPriority="69" w:unhideWhenUsed="0"/>
-    <w:lsdException w:name="Dark List" w:semiHidden="0" w:uiPriority="70" w:unhideWhenUsed="0"/>
-    <w:lsdException w:name="Colorful Shading" w:semiHidden="0" w:uiPriority="71" w:unhideWhenUsed="0"/>
-    <w:lsdException w:name="Colorful List" w:semiHidden="0" w:uiPriority="72" w:unhideWhenUsed="0"/>
-    <w:lsdException w:name="Colorful Grid" w:semiHidden="0" w:uiPriority="73" w:unhideWhenUsed="0"/>
-    <w:lsdException w:name="Light Shading Accent 1" w:semiHidden="0" w:uiPriority="60" w:unhideWhenUsed="0"/>
-    <w:lsdException w:name="Light List Accent 1" w:semiHidden="0" w:uiPriority="61" w:unhideWhenUsed="0"/>
-    <w:lsdException w:name="Light Grid Accent 1" w:semiHidden="0" w:uiPriority="62" w:unhideWhenUsed="0"/>
-    <w:lsdException w:name="Medium Shading 1 Accent 1" w:semiHidden="0" w:uiPriority="63" w:unhideWhenUsed="0"/>
-    <w:lsdException w:name="Medium Shading 2 Accent 1" w:semiHidden="0" w:uiPriority="64" w:unhideWhenUsed="0"/>
-    <w:lsdException w:name="Medium List 1 Accent 1" w:semiHidden="0" w:uiPriority="65" w:unhideWhenUsed="0"/>
-    <w:lsdException w:name="Revision" w:unhideWhenUsed="0"/>
-    <w:lsdException w:name="List Paragraph" w:semiHidden="0" w:uiPriority="34" w:unhideWhenUsed="0" w:qFormat="1"/>
-    <w:lsdException w:name="Quote" w:semiHidden="0" w:uiPriority="29" w:unhideWhenUsed="0" w:qFormat="1"/>
-    <w:lsdException w:name="Intense Quote" w:semiHidden="0" w:uiPriority="30" w:unhideWhenUsed="0" w:qFormat="1"/>
-    <w:lsdException w:name="Medium List 2 Accent 1" w:semiHidden="0" w:uiPriority="66" w:unhideWhenUsed="0"/>
-    <w:lsdException w:name="Medium Grid 1 Accent 1" w:semiHidden="0" w:uiPriority="67" w:unhideWhenUsed="0"/>
-    <w:lsdException w:name="Medium Grid 2 Accent 1" w:semiHidden="0" w:uiPriority="68" w:unhideWhenUsed="0"/>
-    <w:lsdException w:name="Medium Grid 3 Accent 1" w:semiHidden="0" w:uiPriority="69" w:unhideWhenUsed="0"/>
-    <w:lsdException w:name="Dark List Accent 1" w:semiHidden="0" w:uiPriority="70" w:unhideWhenUsed="0"/>
-    <w:lsdException w:name="Colorful Shading Accent 1" w:semiHidden="0" w:uiPriority="71" w:unhideWhenUsed="0"/>
-    <w:lsdException w:name="Colorful List Accent 1" w:semiHidden="0" w:uiPriority="72" w:unhideWhenUsed="0"/>
-    <w:lsdException w:name="Colorful Grid Accent 1" w:semiHidden="0" w:uiPriority="73" w:unhideWhenUsed="0"/>
-    <w:lsdException w:name="Light Shading Accent 2" w:semiHidden="0" w:uiPriority="60" w:unhideWhenUsed="0"/>
-    <w:lsdException w:name="Light List Accent 2" w:semiHidden="0" w:uiPriority="61" w:unhideWhenUsed="0"/>
-    <w:lsdException w:name="Light Grid Accent 2" w:semiHidden="0" w:uiPriority="62" w:unhideWhenUsed="0"/>
-    <w:lsdException w:name="Medium Shading 1 Accent 2" w:semiHidden="0" w:uiPriority="63" w:unhideWhenUsed="0"/>
-    <w:lsdException w:name="Medium Shading 2 Accent 2" w:semiHidden="0" w:uiPriority="64" w:unhideWhenUsed="0"/>
-    <w:lsdException w:name="Medium List 1 Accent 2" w:semiHidden="0" w:uiPriority="65" w:unhideWhenUsed="0"/>
-    <w:lsdException w:name="Medium List 2 Accent 2" w:semiHidden="0" w:uiPriority="66" w:unhideWhenUsed="0"/>
-    <w:lsdException w:name="Medium Grid 1 Accent 2" w:semiHidden="0" w:uiPriority="67" w:unhideWhenUsed="0"/>
-    <w:lsdException w:name="Medium Grid 2 Accent 2" w:semiHidden="0" w:uiPriority="68" w:unhideWhenUsed="0"/>
-    <w:lsdException w:name="Medium Grid 3 Accent 2" w:semiHidden="0" w:uiPriority="69" w:unhideWhenUsed="0"/>
-    <w:lsdException w:name="Dark List Accent 2" w:semiHidden="0" w:uiPriority="70" w:unhideWhenUsed="0"/>
-    <w:lsdException w:name="Colorful Shading Accent 2" w:semiHidden="0" w:uiPriority="71" w:unhideWhenUsed="0"/>
-    <w:lsdException w:name="Colorful List Accent 2" w:semiHidden="0" w:uiPriority="72" w:unhideWhenUsed="0"/>
-    <w:lsdException w:name="Colorful Grid Accent 2" w:semiHidden="0" w:uiPriority="73" w:unhideWhenUsed="0"/>
-    <w:lsdException w:name="Light Shading Accent 3" w:semiHidden="0" w:uiPriority="60" w:unhideWhenUsed="0"/>
-    <w:lsdException w:name="Light List Accent 3" w:semiHidden="0" w:uiPriority="61" w:unhideWhenUsed="0"/>
-    <w:lsdException w:name="Light Grid Accent 3" w:semiHidden="0" w:uiPriority="62" w:unhideWhenUsed="0"/>
-    <w:lsdException w:name="Medium Shading 1 Accent 3" w:semiHidden="0" w:uiPriority="63" w:unhideWhenUsed="0"/>
-    <w:lsdException w:name="Medium Shading 2 Accent 3" w:semiHidden="0" w:uiPriority="64" w:unhideWhenUsed="0"/>
-    <w:lsdException w:name="Medium List 1 Accent 3" w:semiHidden="0" w:uiPriority="65" w:unhideWhenUsed="0"/>
-    <w:lsdException w:name="Medium List 2 Accent 3" w:semiHidden="0" w:uiPriority="66" w:unhideWhenUsed="0"/>
-    <w:lsdException w:name="Medium Grid 1 Accent 3" w:semiHidden="0" w:uiPriority="67" w:unhideWhenUsed="0"/>
-    <w:lsdException w:name="Medium Grid 2 Accent 3" w:semiHidden="0" w:uiPriority="68" w:unhideWhenUsed="0"/>
-    <w:lsdException w:name="Medium Grid 3 Accent 3" w:semiHidden="0" w:uiPriority="69" w:unhideWhenUsed="0"/>
-    <w:lsdException w:name="Dark List Accent 3" w:semiHidden="0" w:uiPriority="70" w:unhideWhenUsed="0"/>
-    <w:lsdException w:name="Colorful Shading Accent 3" w:semiHidden="0" w:uiPriority="71" w:unhideWhenUsed="0"/>
-    <w:lsdException w:name="Colorful List Accent 3" w:semiHidden="0" w:uiPriority="72" w:unhideWhenUsed="0"/>
-    <w:lsdException w:name="Colorful Grid Accent 3" w:semiHidden="0" w:uiPriority="73" w:unhideWhenUsed="0"/>
-    <w:lsdException w:name="Light Shading Accent 4" w:semiHidden="0" w:uiPriority="60" w:unhideWhenUsed="0"/>
-    <w:lsdException w:name="Light List Accent 4" w:semiHidden="0" w:uiPriority="61" w:unhideWhenUsed="0"/>
-    <w:lsdException w:name="Light Grid Accent 4" w:semiHidden="0" w:uiPriority="62" w:unhideWhenUsed="0"/>
-    <w:lsdException w:name="Medium Shading 1 Accent 4" w:semiHidden="0" w:uiPriority="63" w:unhideWhenUsed="0"/>
-    <w:lsdException w:name="Medium Shading 2 Accent 4" w:semiHidden="0" w:uiPriority="64" w:unhideWhenUsed="0"/>
-    <w:lsdException w:name="Medium List 1 Accent 4" w:semiHidden="0" w:uiPriority="65" w:unhideWhenUsed="0"/>
-    <w:lsdException w:name="Medium List 2 Accent 4" w:semiHidden="0" w:uiPriority="66" w:unhideWhenUsed="0"/>
-    <w:lsdException w:name="Medium Grid 1 Accent 4" w:semiHidden="0" w:uiPriority="67" w:unhideWhenUsed="0"/>
-    <w:lsdException w:name="Medium Grid 2 Accent 4" w:semiHidden="0" w:uiPriority="68" w:unhideWhenUsed="0"/>
-    <w:lsdException w:name="Medium Grid 3 Accent 4" w:semiHidden="0" w:uiPriority="69" w:unhideWhenUsed="0"/>
-    <w:lsdException w:name="Dark List Accent 4" w:semiHidden="0" w:uiPriority="70" w:unhideWhenUsed="0"/>
-    <w:lsdException w:name="Colorful Shading Accent 4" w:semiHidden="0" w:uiPriority="71" w:unhideWhenUsed="0"/>
-    <w:lsdException w:name="Colorful List Accent 4" w:semiHidden="0" w:uiPriority="72" w:unhideWhenUsed="0"/>
-    <w:lsdException w:name="Colorful Grid Accent 4" w:semiHidden="0" w:uiPriority="73" w:unhideWhenUsed="0"/>
-    <w:lsdException w:name="Light Shading Accent 5" w:semiHidden="0" w:uiPriority="60" w:unhideWhenUsed="0"/>
-    <w:lsdException w:name="Light List Accent 5" w:semiHidden="0" w:uiPriority="61" w:unhideWhenUsed="0"/>
-    <w:lsdException w:name="Light Grid Accent 5" w:semiHidden="0" w:uiPriority="62" w:unhideWhenUsed="0"/>
-    <w:lsdException w:name="Medium Shading 1 Accent 5" w:semiHidden="0" w:uiPriority="63" w:unhideWhenUsed="0"/>
-    <w:lsdException w:name="Medium Shading 2 Accent 5" w:semiHidden="0" w:uiPriority="64" w:unhideWhenUsed="0"/>
-    <w:lsdException w:name="Medium List 1 Accent 5" w:semiHidden="0" w:uiPriority="65" w:unhideWhenUsed="0"/>
-    <w:lsdException w:name="Medium List 2 Accent 5" w:semiHidden="0" w:uiPriority="66" w:unhideWhenUsed="0"/>
-    <w:lsdException w:name="Medium Grid 1 Accent 5" w:semiHidden="0" w:uiPriority="67" w:unhideWhenUsed="0"/>
-    <w:lsdException w:name="Medium Grid 2 Accent 5" w:semiHidden="0" w:uiPriority="68" w:unhideWhenUsed="0"/>
-    <w:lsdException w:name="Medium Grid 3 Accent 5" w:semiHidden="0" w:uiPriority="69" w:unhideWhenUsed="0"/>
-    <w:lsdException w:name="Dark List Accent 5" w:semiHidden="0" w:uiPriority="70" w:unhideWhenUsed="0"/>
-    <w:lsdException w:name="Colorful Shading Accent 5" w:semiHidden="0" w:uiPriority="71" w:unhideWhenUsed="0"/>
-    <w:lsdException w:name="Colorful List Accent 5" w:semiHidden="0" w:uiPriority="72" w:unhideWhenUsed="0"/>
-    <w:lsdException w:name="Colorful Grid Accent 5" w:semiHidden="0" w:uiPriority="73" w:unhideWhenUsed="0"/>
-    <w:lsdException w:name="Light Shading Accent 6" w:semiHidden="0" w:uiPriority="60" w:unhideWhenUsed="0"/>
-    <w:lsdException w:name="Light List Accent 6" w:semiHidden="0" w:uiPriority="61" w:unhideWhenUsed="0"/>
-    <w:lsdException w:name="Light Grid Accent 6" w:semiHidden="0" w:uiPriority="62" w:unhideWhenUsed="0"/>
-    <w:lsdException w:name="Medium Shading 1 Accent 6" w:semiHidden="0" w:uiPriority="63" w:unhideWhenUsed="0"/>
-    <w:lsdException w:name="Medium Shading 2 Accent 6" w:semiHidden="0" w:uiPriority="64" w:unhideWhenUsed="0"/>
-    <w:lsdException w:name="Medium List 1 Accent 6" w:semiHidden="0" w:uiPriority="65" w:unhideWhenUsed="0"/>
-    <w:lsdException w:name="Medium List 2 Accent 6" w:semiHidden="0" w:uiPriority="66" w:unhideWhenUsed="0"/>
-    <w:lsdException w:name="Medium Grid 1 Accent 6" w:semiHidden="0" w:uiPriority="67" w:unhideWhenUsed="0"/>
-    <w:lsdException w:name="Medium Grid 2 Accent 6" w:semiHidden="0" w:uiPriority="68" w:unhideWhenUsed="0"/>
-    <w:lsdException w:name="Medium Grid 3 Accent 6" w:semiHidden="0" w:uiPriority="69" w:unhideWhenUsed="0"/>
-    <w:lsdException w:name="Dark List Accent 6" w:semiHidden="0" w:uiPriority="70" w:unhideWhenUsed="0"/>
-    <w:lsdException w:name="Colorful Shading Accent 6" w:semiHidden="0" w:uiPriority="71" w:unhideWhenUsed="0"/>
-    <w:lsdException w:name="Colorful List Accent 6" w:semiHidden="0" w:uiPriority="72" w:unhideWhenUsed="0"/>
-    <w:lsdException w:name="Colorful Grid Accent 6" w:semiHidden="0" w:uiPriority="73" w:unhideWhenUsed="0"/>
-    <w:lsdException w:name="Subtle Emphasis" w:semiHidden="0" w:uiPriority="19" w:unhideWhenUsed="0" w:qFormat="1"/>
-    <w:lsdException w:name="Intense Emphasis" w:semiHidden="0" w:uiPriority="21" w:unhideWhenUsed="0" w:qFormat="1"/>
-    <w:lsdException w:name="Subtle Reference" w:semiHidden="0" w:uiPriority="31" w:unhideWhenUsed="0" w:qFormat="1"/>
-    <w:lsdException w:name="Intense Reference" w:semiHidden="0" w:uiPriority="32" w:unhideWhenUsed="0" w:qFormat="1"/>
-    <w:lsdException w:name="Book Title" w:semiHidden="0" w:uiPriority="33" w:unhideWhenUsed="0" w:qFormat="1"/>
-    <w:lsdException w:name="Bibliography" w:uiPriority="37"/>
-    <w:lsdException w:name="TOC Heading" w:uiPriority="39" w:qFormat="1"/>
+  <w:latentStyles w:defLockedState="0" w:defUIPriority="99" w:defSemiHidden="0" w:defUnhideWhenUsed="0" w:defQFormat="0" w:count="371">
+    <w:lsdException w:name="Normal" w:uiPriority="0" w:qFormat="1"/>
+    <w:lsdException w:name="heading 1" w:uiPriority="9" w:qFormat="1"/>
+    <w:lsdException w:name="heading 2" w:semiHidden="1" w:uiPriority="9" w:unhideWhenUsed="1" w:qFormat="1"/>
+    <w:lsdException w:name="heading 3" w:semiHidden="1" w:uiPriority="9" w:unhideWhenUsed="1" w:qFormat="1"/>
+    <w:lsdException w:name="heading 4" w:semiHidden="1" w:uiPriority="9" w:unhideWhenUsed="1" w:qFormat="1"/>
+    <w:lsdException w:name="heading 5" w:semiHidden="1" w:uiPriority="9" w:unhideWhenUsed="1" w:qFormat="1"/>
+    <w:lsdException w:name="heading 6" w:semiHidden="1" w:uiPriority="9" w:unhideWhenUsed="1" w:qFormat="1"/>
+    <w:lsdException w:name="heading 7" w:semiHidden="1" w:uiPriority="9" w:unhideWhenUsed="1" w:qFormat="1"/>
+    <w:lsdException w:name="heading 8" w:semiHidden="1" w:uiPriority="9" w:unhideWhenUsed="1" w:qFormat="1"/>
+    <w:lsdException w:name="heading 9" w:semiHidden="1" w:uiPriority="9" w:unhideWhenUsed="1" w:qFormat="1"/>
+    <w:lsdException w:name="index 1" w:semiHidden="1" w:unhideWhenUsed="1"/>
+    <w:lsdException w:name="index 2" w:semiHidden="1" w:unhideWhenUsed="1"/>
+    <w:lsdException w:name="index 3" w:semiHidden="1" w:unhideWhenUsed="1"/>
+    <w:lsdException w:name="index 4" w:semiHidden="1" w:unhideWhenUsed="1"/>
+    <w:lsdException w:name="index 5" w:semiHidden="1" w:unhideWhenUsed="1"/>
+    <w:lsdException w:name="index 6" w:semiHidden="1" w:unhideWhenUsed="1"/>
+    <w:lsdException w:name="index 7" w:semiHidden="1" w:unhideWhenUsed="1"/>
+    <w:lsdException w:name="index 8" w:semiHidden="1" w:unhideWhenUsed="1"/>
+    <w:lsdException w:name="index 9" w:semiHidden="1" w:unhideWhenUsed="1"/>
+    <w:lsdException w:name="toc 1" w:semiHidden="1" w:uiPriority="39" w:unhideWhenUsed="1"/>
+    <w:lsdException w:name="toc 2" w:semiHidden="1" w:uiPriority="39" w:unhideWhenUsed="1"/>
+    <w:lsdException w:name="toc 3" w:semiHidden="1" w:uiPriority="39" w:unhideWhenUsed="1"/>
+    <w:lsdException w:name="toc 4" w:semiHidden="1" w:uiPriority="39" w:unhideWhenUsed="1"/>
+    <w:lsdException w:name="toc 5" w:semiHidden="1" w:uiPriority="39" w:unhideWhenUsed="1"/>
+    <w:lsdException w:name="toc 6" w:semiHidden="1" w:uiPriority="39" w:unhideWhenUsed="1"/>
+    <w:lsdException w:name="toc 7" w:semiHidden="1" w:uiPriority="39" w:unhideWhenUsed="1"/>
+    <w:lsdException w:name="toc 8" w:semiHidden="1" w:uiPriority="39" w:unhideWhenUsed="1"/>
+    <w:lsdException w:name="toc 9" w:semiHidden="1" w:uiPriority="39" w:unhideWhenUsed="1"/>
+    <w:lsdException w:name="Normal Indent" w:semiHidden="1" w:unhideWhenUsed="1"/>
+    <w:lsdException w:name="footnote text" w:semiHidden="1" w:unhideWhenUsed="1"/>
+    <w:lsdException w:name="annotation text" w:semiHidden="1" w:unhideWhenUsed="1"/>
+    <w:lsdException w:name="header" w:semiHidden="1" w:unhideWhenUsed="1"/>
+    <w:lsdException w:name="footer" w:semiHidden="1" w:unhideWhenUsed="1"/>
+    <w:lsdException w:name="index heading" w:semiHidden="1" w:unhideWhenUsed="1"/>
+    <w:lsdException w:name="caption" w:semiHidden="1" w:uiPriority="35" w:unhideWhenUsed="1" w:qFormat="1"/>
+    <w:lsdException w:name="table of figures" w:semiHidden="1" w:unhideWhenUsed="1"/>
+    <w:lsdException w:name="envelope address" w:semiHidden="1" w:unhideWhenUsed="1"/>
+    <w:lsdException w:name="envelope return" w:semiHidden="1" w:unhideWhenUsed="1"/>
+    <w:lsdException w:name="footnote reference" w:semiHidden="1" w:unhideWhenUsed="1"/>
+    <w:lsdException w:name="annotation reference" w:semiHidden="1" w:unhideWhenUsed="1"/>
+    <w:lsdException w:name="line number" w:semiHidden="1" w:unhideWhenUsed="1"/>
+    <w:lsdException w:name="page number" w:semiHidden="1" w:unhideWhenUsed="1"/>
+    <w:lsdException w:name="endnote reference" w:semiHidden="1" w:unhideWhenUsed="1"/>
+    <w:lsdException w:name="endnote text" w:semiHidden="1" w:unhideWhenUsed="1"/>
+    <w:lsdException w:name="table of authorities" w:semiHidden="1" w:unhideWhenUsed="1"/>
+    <w:lsdException w:name="macro" w:semiHidden="1" w:unhideWhenUsed="1"/>
+    <w:lsdException w:name="toa heading" w:semiHidden="1" w:unhideWhenUsed="1"/>
+    <w:lsdException w:name="List" w:semiHidden="1" w:unhideWhenUsed="1"/>
+    <w:lsdException w:name="List Bullet" w:semiHidden="1" w:unhideWhenUsed="1"/>
+    <w:lsdException w:name="List Number" w:semiHidden="1" w:unhideWhenUsed="1"/>
+    <w:lsdException w:name="List 2" w:semiHidden="1" w:unhideWhenUsed="1"/>
+    <w:lsdException w:name="List 3" w:semiHidden="1" w:unhideWhenUsed="1"/>
+    <w:lsdException w:name="List 4" w:semiHidden="1" w:unhideWhenUsed="1"/>
+    <w:lsdException w:name="List 5" w:semiHidden="1" w:unhideWhenUsed="1"/>
+    <w:lsdException w:name="List Bullet 2" w:semiHidden="1" w:unhideWhenUsed="1"/>
+    <w:lsdException w:name="List Bullet 3" w:semiHidden="1" w:unhideWhenUsed="1"/>
+    <w:lsdException w:name="List Bullet 4" w:semiHidden="1" w:unhideWhenUsed="1"/>
+    <w:lsdException w:name="List Bullet 5" w:semiHidden="1" w:unhideWhenUsed="1"/>
+    <w:lsdException w:name="List Number 2" w:semiHidden="1" w:unhideWhenUsed="1"/>
+    <w:lsdException w:name="List Number 3" w:semiHidden="1" w:unhideWhenUsed="1"/>
+    <w:lsdException w:name="List Number 4" w:semiHidden="1" w:unhideWhenUsed="1"/>
+    <w:lsdException w:name="List Number 5" w:semiHidden="1" w:unhideWhenUsed="1"/>
+    <w:lsdException w:name="Title" w:uiPriority="10" w:qFormat="1"/>
+    <w:lsdException w:name="Closing" w:semiHidden="1" w:unhideWhenUsed="1"/>
+    <w:lsdException w:name="Signature" w:semiHidden="1" w:unhideWhenUsed="1"/>
+    <w:lsdException w:name="Default Paragraph Font" w:semiHidden="1" w:uiPriority="1" w:unhideWhenUsed="1"/>
+    <w:lsdException w:name="Body Text" w:semiHidden="1" w:unhideWhenUsed="1"/>
+    <w:lsdException w:name="Body Text Indent" w:semiHidden="1" w:unhideWhenUsed="1"/>
+    <w:lsdException w:name="List Continue" w:semiHidden="1" w:unhideWhenUsed="1"/>
+    <w:lsdException w:name="List Continue 2" w:semiHidden="1" w:unhideWhenUsed="1"/>
+    <w:lsdException w:name="List Continue 3" w:semiHidden="1" w:unhideWhenUsed="1"/>
+    <w:lsdException w:name="List Continue 4" w:semiHidden="1" w:unhideWhenUsed="1"/>
+    <w:lsdException w:name="List Continue 5" w:semiHidden="1" w:unhideWhenUsed="1"/>
+    <w:lsdException w:name="Message Header" w:semiHidden="1" w:unhideWhenUsed="1"/>
+    <w:lsdException w:name="Subtitle" w:uiPriority="11" w:qFormat="1"/>
+    <w:lsdException w:name="Salutation" w:semiHidden="1" w:unhideWhenUsed="1"/>
+    <w:lsdException w:name="Date" w:semiHidden="1" w:unhideWhenUsed="1"/>
+    <w:lsdException w:name="Body Text First Indent" w:semiHidden="1" w:unhideWhenUsed="1"/>
+    <w:lsdException w:name="Body Text First Indent 2" w:semiHidden="1" w:unhideWhenUsed="1"/>
+    <w:lsdException w:name="Note Heading" w:semiHidden="1" w:unhideWhenUsed="1"/>
+    <w:lsdException w:name="Body Text 2" w:semiHidden="1" w:unhideWhenUsed="1"/>
+    <w:lsdException w:name="Body Text 3" w:semiHidden="1" w:unhideWhenUsed="1"/>
+    <w:lsdException w:name="Body Text Indent 2" w:semiHidden="1" w:unhideWhenUsed="1"/>
+    <w:lsdException w:name="Body Text Indent 3" w:semiHidden="1" w:unhideWhenUsed="1"/>
+    <w:lsdException w:name="Block Text" w:semiHidden="1" w:unhideWhenUsed="1"/>
+    <w:lsdException w:name="Hyperlink" w:semiHidden="1" w:unhideWhenUsed="1"/>
+    <w:lsdException w:name="FollowedHyperlink" w:semiHidden="1" w:unhideWhenUsed="1"/>
+    <w:lsdException w:name="Strong" w:uiPriority="22" w:qFormat="1"/>
+    <w:lsdException w:name="Emphasis" w:uiPriority="20" w:qFormat="1"/>
+    <w:lsdException w:name="Document Map" w:semiHidden="1" w:unhideWhenUsed="1"/>
+    <w:lsdException w:name="Plain Text" w:semiHidden="1" w:unhideWhenUsed="1"/>
+    <w:lsdException w:name="E-mail Signature" w:semiHidden="1" w:unhideWhenUsed="1"/>
+    <w:lsdException w:name="HTML Top of Form" w:semiHidden="1" w:unhideWhenUsed="1"/>
+    <w:lsdException w:name="HTML Bottom of Form" w:semiHidden="1" w:unhideWhenUsed="1"/>
+    <w:lsdException w:name="Normal (Web)" w:semiHidden="1" w:unhideWhenUsed="1"/>
+    <w:lsdException w:name="HTML Acronym" w:semiHidden="1" w:unhideWhenUsed="1"/>
+    <w:lsdException w:name="HTML Address" w:semiHidden="1" w:unhideWhenUsed="1"/>
+    <w:lsdException w:name="HTML Cite" w:semiHidden="1" w:unhideWhenUsed="1"/>
+    <w:lsdException w:name="HTML Code" w:semiHidden="1" w:unhideWhenUsed="1"/>
+    <w:lsdException w:name="HTML Definition" w:semiHidden="1" w:unhideWhenUsed="1"/>
+    <w:lsdException w:name="HTML Keyboard" w:semiHidden="1" w:unhideWhenUsed="1"/>
+    <w:lsdException w:name="HTML Preformatted" w:semiHidden="1" w:unhideWhenUsed="1"/>
+    <w:lsdException w:name="HTML Sample" w:semiHidden="1" w:unhideWhenUsed="1"/>
+    <w:lsdException w:name="HTML Typewriter" w:semiHidden="1" w:unhideWhenUsed="1"/>
+    <w:lsdException w:name="HTML Variable" w:semiHidden="1" w:unhideWhenUsed="1"/>
+    <w:lsdException w:name="Normal Table" w:semiHidden="1" w:unhideWhenUsed="1"/>
+    <w:lsdException w:name="annotation subject" w:semiHidden="1" w:unhideWhenUsed="1"/>
+    <w:lsdException w:name="No List" w:semiHidden="1" w:unhideWhenUsed="1"/>
+    <w:lsdException w:name="Outline List 1" w:semiHidden="1" w:unhideWhenUsed="1"/>
+    <w:lsdException w:name="Outline List 2" w:semiHidden="1" w:unhideWhenUsed="1"/>
+    <w:lsdException w:name="Outline List 3" w:semiHidden="1" w:unhideWhenUsed="1"/>
+    <w:lsdException w:name="Table Simple 1" w:semiHidden="1" w:unhideWhenUsed="1"/>
+    <w:lsdException w:name="Table Simple 2" w:semiHidden="1" w:unhideWhenUsed="1"/>
+    <w:lsdException w:name="Table Simple 3" w:semiHidden="1" w:unhideWhenUsed="1"/>
+    <w:lsdException w:name="Table Classic 1" w:semiHidden="1" w:unhideWhenUsed="1"/>
+    <w:lsdException w:name="Table Classic 2" w:semiHidden="1" w:unhideWhenUsed="1"/>
+    <w:lsdException w:name="Table Classic 3" w:semiHidden="1" w:unhideWhenUsed="1"/>
+    <w:lsdException w:name="Table Classic 4" w:semiHidden="1" w:unhideWhenUsed="1"/>
+    <w:lsdException w:name="Table Colorful 1" w:semiHidden="1" w:unhideWhenUsed="1"/>
+    <w:lsdException w:name="Table Colorful 2" w:semiHidden="1" w:unhideWhenUsed="1"/>
+    <w:lsdException w:name="Table Colorful 3" w:semiHidden="1" w:unhideWhenUsed="1"/>
+    <w:lsdException w:name="Table Columns 1" w:semiHidden="1" w:unhideWhenUsed="1"/>
+    <w:lsdException w:name="Table Columns 2" w:semiHidden="1" w:unhideWhenUsed="1"/>
+    <w:lsdException w:name="Table Columns 3" w:semiHidden="1" w:unhideWhenUsed="1"/>
+    <w:lsdException w:name="Table Columns 4" w:semiHidden="1" w:unhideWhenUsed="1"/>
+    <w:lsdException w:name="Table Columns 5" w:semiHidden="1" w:unhideWhenUsed="1"/>
+    <w:lsdException w:name="Table Grid 1" w:semiHidden="1" w:unhideWhenUsed="1"/>
+    <w:lsdException w:name="Table Grid 2" w:semiHidden="1" w:unhideWhenUsed="1"/>
+    <w:lsdException w:name="Table Grid 3" w:semiHidden="1" w:unhideWhenUsed="1"/>
+    <w:lsdException w:name="Table Grid 4" w:semiHidden="1" w:unhideWhenUsed="1"/>
+    <w:lsdException w:name="Table Grid 5" w:semiHidden="1" w:unhideWhenUsed="1"/>
+    <w:lsdException w:name="Table Grid 6" w:semiHidden="1" w:unhideWhenUsed="1"/>
+    <w:lsdException w:name="Table Grid 7" w:semiHidden="1" w:unhideWhenUsed="1"/>
+    <w:lsdException w:name="Table Grid 8" w:semiHidden="1" w:unhideWhenUsed="1"/>
+    <w:lsdException w:name="Table List 1" w:semiHidden="1" w:unhideWhenUsed="1"/>
+    <w:lsdException w:name="Table List 2" w:semiHidden="1" w:unhideWhenUsed="1"/>
+    <w:lsdException w:name="Table List 3" w:semiHidden="1" w:unhideWhenUsed="1"/>
+    <w:lsdException w:name="Table List 4" w:semiHidden="1" w:unhideWhenUsed="1"/>
+    <w:lsdException w:name="Table List 5" w:semiHidden="1" w:unhideWhenUsed="1"/>
+    <w:lsdException w:name="Table List 6" w:semiHidden="1" w:unhideWhenUsed="1"/>
+    <w:lsdException w:name="Table List 7" w:semiHidden="1" w:unhideWhenUsed="1"/>
+    <w:lsdException w:name="Table List 8" w:semiHidden="1" w:unhideWhenUsed="1"/>
+    <w:lsdException w:name="Table 3D effects 1" w:semiHidden="1" w:unhideWhenUsed="1"/>
+    <w:lsdException w:name="Table 3D effects 2" w:semiHidden="1" w:unhideWhenUsed="1"/>
+    <w:lsdException w:name="Table 3D effects 3" w:semiHidden="1" w:unhideWhenUsed="1"/>
+    <w:lsdException w:name="Table Contemporary" w:semiHidden="1" w:unhideWhenUsed="1"/>
+    <w:lsdException w:name="Table Elegant" w:semiHidden="1" w:unhideWhenUsed="1"/>
+    <w:lsdException w:name="Table Professional" w:semiHidden="1" w:unhideWhenUsed="1"/>
+    <w:lsdException w:name="Table Subtle 1" w:semiHidden="1" w:unhideWhenUsed="1"/>
+    <w:lsdException w:name="Table Subtle 2" w:semiHidden="1" w:unhideWhenUsed="1"/>
+    <w:lsdException w:name="Table Web 1" w:semiHidden="1" w:unhideWhenUsed="1"/>
+    <w:lsdException w:name="Table Web 2" w:semiHidden="1" w:unhideWhenUsed="1"/>
+    <w:lsdException w:name="Table Web 3" w:semiHidden="1" w:unhideWhenUsed="1"/>
+    <w:lsdException w:name="Balloon Text" w:semiHidden="1" w:unhideWhenUsed="1"/>
+    <w:lsdException w:name="Table Grid" w:uiPriority="39"/>
+    <w:lsdException w:name="Table Theme" w:semiHidden="1" w:unhideWhenUsed="1"/>
+    <w:lsdException w:name="Placeholder Text" w:semiHidden="1"/>
+    <w:lsdException w:name="No Spacing" w:uiPriority="1" w:qFormat="1"/>
+    <w:lsdException w:name="Light Shading" w:uiPriority="60"/>
+    <w:lsdException w:name="Light List" w:uiPriority="61"/>
+    <w:lsdException w:name="Light Grid" w:uiPriority="62"/>
+    <w:lsdException w:name="Medium Shading 1" w:uiPriority="63"/>
+    <w:lsdException w:name="Medium Shading 2" w:uiPriority="64"/>
+    <w:lsdException w:name="Medium List 1" w:uiPriority="65"/>
+    <w:lsdException w:name="Medium List 2" w:uiPriority="66"/>
+    <w:lsdException w:name="Medium Grid 1" w:uiPriority="67"/>
+    <w:lsdException w:name="Medium Grid 2" w:uiPriority="68"/>
+    <w:lsdException w:name="Medium Grid 3" w:uiPriority="69"/>
+    <w:lsdException w:name="Dark List" w:uiPriority="70"/>
+    <w:lsdException w:name="Colorful Shading" w:uiPriority="71"/>
+    <w:lsdException w:name="Colorful List" w:uiPriority="72"/>
+    <w:lsdException w:name="Colorful Grid" w:uiPriority="73"/>
+    <w:lsdException w:name="Light Shading Accent 1" w:uiPriority="60"/>
+    <w:lsdException w:name="Light List Accent 1" w:uiPriority="61"/>
+    <w:lsdException w:name="Light Grid Accent 1" w:uiPriority="62"/>
+    <w:lsdException w:name="Medium Shading 1 Accent 1" w:uiPriority="63"/>
+    <w:lsdException w:name="Medium Shading 2 Accent 1" w:uiPriority="64"/>
+    <w:lsdException w:name="Medium List 1 Accent 1" w:uiPriority="65"/>
+    <w:lsdException w:name="Revision" w:semiHidden="1"/>
+    <w:lsdException w:name="List Paragraph" w:uiPriority="34" w:qFormat="1"/>
+    <w:lsdException w:name="Quote" w:uiPriority="29" w:qFormat="1"/>
+    <w:lsdException w:name="Intense Quote" w:uiPriority="30" w:qFormat="1"/>
+    <w:lsdException w:name="Medium List 2 Accent 1" w:uiPriority="66"/>
+    <w:lsdException w:name="Medium Grid 1 Accent 1" w:uiPriority="67"/>
+    <w:lsdException w:name="Medium Grid 2 Accent 1" w:uiPriority="68"/>
+    <w:lsdException w:name="Medium Grid 3 Accent 1" w:uiPriority="69"/>
+    <w:lsdException w:name="Dark List Accent 1" w:uiPriority="70"/>
+    <w:lsdException w:name="Colorful Shading Accent 1" w:uiPriority="71"/>
+    <w:lsdException w:name="Colorful List Accent 1" w:uiPriority="72"/>
+    <w:lsdException w:name="Colorful Grid Accent 1" w:uiPriority="73"/>
+    <w:lsdException w:name="Light Shading Accent 2" w:uiPriority="60"/>
+    <w:lsdException w:name="Light List Accent 2" w:uiPriority="61"/>
+    <w:lsdException w:name="Light Grid Accent 2" w:uiPriority="62"/>
+    <w:lsdException w:name="Medium Shading 1 Accent 2" w:uiPriority="63"/>
+    <w:lsdException w:name="Medium Shading 2 Accent 2" w:uiPriority="64"/>
+    <w:lsdException w:name="Medium List 1 Accent 2" w:uiPriority="65"/>
+    <w:lsdException w:name="Medium List 2 Accent 2" w:uiPriority="66"/>
+    <w:lsdException w:name="Medium Grid 1 Accent 2" w:uiPriority="67"/>
+    <w:lsdException w:name="Medium Grid 2 Accent 2" w:uiPriority="68"/>
+    <w:lsdException w:name="Medium Grid 3 Accent 2" w:uiPriority="69"/>
+    <w:lsdException w:name="Dark List Accent 2" w:uiPriority="70"/>
+    <w:lsdException w:name="Colorful Shading Accent 2" w:uiPriority="71"/>
+    <w:lsdException w:name="Colorful List Accent 2" w:uiPriority="72"/>
+    <w:lsdException w:name="Colorful Grid Accent 2" w:uiPriority="73"/>
+    <w:lsdException w:name="Light Shading Accent 3" w:uiPriority="60"/>
+    <w:lsdException w:name="Light List Accent 3" w:uiPriority="61"/>
+    <w:lsdException w:name="Light Grid Accent 3" w:uiPriority="62"/>
+    <w:lsdException w:name="Medium Shading 1 Accent 3" w:uiPriority="63"/>
+    <w:lsdException w:name="Medium Shading 2 Accent 3" w:uiPriority="64"/>
+    <w:lsdException w:name="Medium List 1 Accent 3" w:uiPriority="65"/>
+    <w:lsdException w:name="Medium List 2 Accent 3" w:uiPriority="66"/>
+    <w:lsdException w:name="Medium Grid 1 Accent 3" w:uiPriority="67"/>
+    <w:lsdException w:name="Medium Grid 2 Accent 3" w:uiPriority="68"/>
+    <w:lsdException w:name="Medium Grid 3 Accent 3" w:uiPriority="69"/>
+    <w:lsdException w:name="Dark List Accent 3" w:uiPriority="70"/>
+    <w:lsdException w:name="Colorful Shading Accent 3" w:uiPriority="71"/>
+    <w:lsdException w:name="Colorful List Accent 3" w:uiPriority="72"/>
+    <w:lsdException w:name="Colorful Grid Accent 3" w:uiPriority="73"/>
+    <w:lsdException w:name="Light Shading Accent 4" w:uiPriority="60"/>
+    <w:lsdException w:name="Light List Accent 4" w:uiPriority="61"/>
+    <w:lsdException w:name="Light Grid Accent 4" w:uiPriority="62"/>
+    <w:lsdException w:name="Medium Shading 1 Accent 4" w:uiPriority="63"/>
+    <w:lsdException w:name="Medium Shading 2 Accent 4" w:uiPriority="64"/>
+    <w:lsdException w:name="Medium List 1 Accent 4" w:uiPriority="65"/>
+    <w:lsdException w:name="Medium List 2 Accent 4" w:uiPriority="66"/>
+    <w:lsdException w:name="Medium Grid 1 Accent 4" w:uiPriority="67"/>
+    <w:lsdException w:name="Medium Grid 2 Accent 4" w:uiPriority="68"/>
+    <w:lsdException w:name="Medium Grid 3 Accent 4" w:uiPriority="69"/>
+    <w:lsdException w:name="Dark List Accent 4" w:uiPriority="70"/>
+    <w:lsdException w:name="Colorful Shading Accent 4" w:uiPriority="71"/>
+    <w:lsdException w:name="Colorful List Accent 4" w:uiPriority="72"/>
+    <w:lsdException w:name="Colorful Grid Accent 4" w:uiPriority="73"/>
+    <w:lsdException w:name="Light Shading Accent 5" w:uiPriority="60"/>
+    <w:lsdException w:name="Light List Accent 5" w:uiPriority="61"/>
+    <w:lsdException w:name="Light Grid Accent 5" w:uiPriority="62"/>
+    <w:lsdException w:name="Medium Shading 1 Accent 5" w:uiPriority="63"/>
+    <w:lsdException w:name="Medium Shading 2 Accent 5" w:uiPriority="64"/>
+    <w:lsdException w:name="Medium List 1 Accent 5" w:uiPriority="65"/>
+    <w:lsdException w:name="Medium List 2 Accent 5" w:uiPriority="66"/>
+    <w:lsdException w:name="Medium Grid 1 Accent 5" w:uiPriority="67"/>
+    <w:lsdException w:name="Medium Grid 2 Accent 5" w:uiPriority="68"/>
+    <w:lsdException w:name="Medium Grid 3 Accent 5" w:uiPriority="69"/>
+    <w:lsdException w:name="Dark List Accent 5" w:uiPriority="70"/>
+    <w:lsdException w:name="Colorful Shading Accent 5" w:uiPriority="71"/>
+    <w:lsdException w:name="Colorful List Accent 5" w:uiPriority="72"/>
+    <w:lsdException w:name="Colorful Grid Accent 5" w:uiPriority="73"/>
+    <w:lsdException w:name="Light Shading Accent 6" w:uiPriority="60"/>
+    <w:lsdException w:name="Light List Accent 6" w:uiPriority="61"/>
+    <w:lsdException w:name="Light Grid Accent 6" w:uiPriority="62"/>
+    <w:lsdException w:name="Medium Shading 1 Accent 6" w:uiPriority="63"/>
+    <w:lsdException w:name="Medium Shading 2 Accent 6" w:uiPriority="64"/>
+    <w:lsdException w:name="Medium List 1 Accent 6" w:uiPriority="65"/>
+    <w:lsdException w:name="Medium List 2 Accent 6" w:uiPriority="66"/>
+    <w:lsdException w:name="Medium Grid 1 Accent 6" w:uiPriority="67"/>
+    <w:lsdException w:name="Medium Grid 2 Accent 6" w:uiPriority="68"/>
+    <w:lsdException w:name="Medium Grid 3 Accent 6" w:uiPriority="69"/>
+    <w:lsdException w:name="Dark List Accent 6" w:uiPriority="70"/>
+    <w:lsdException w:name="Colorful Shading Accent 6" w:uiPriority="71"/>
+    <w:lsdException w:name="Colorful List Accent 6" w:uiPriority="72"/>
+    <w:lsdException w:name="Colorful Grid Accent 6" w:uiPriority="73"/>
+    <w:lsdException w:name="Subtle Emphasis" w:uiPriority="19" w:qFormat="1"/>
+    <w:lsdException w:name="Intense Emphasis" w:uiPriority="21" w:qFormat="1"/>
+    <w:lsdException w:name="Subtle Reference" w:uiPriority="31" w:qFormat="1"/>
+    <w:lsdException w:name="Intense Reference" w:uiPriority="32" w:qFormat="1"/>
+    <w:lsdException w:name="Book Title" w:uiPriority="33" w:qFormat="1"/>
+    <w:lsdException w:name="Bibliography" w:semiHidden="1" w:uiPriority="37" w:unhideWhenUsed="1"/>
+    <w:lsdException w:name="TOC Heading" w:semiHidden="1" w:uiPriority="39" w:unhideWhenUsed="1" w:qFormat="1"/>
+    <w:lsdException w:name="Grid Table 4" w:uiPriority="49"/>
+    <w:lsdException w:name="Grid Table 5 Dark" w:uiPriority="50"/>
+    <w:lsdException w:name="Grid Table 6 Colorful" w:uiPriority="51"/>
+    <w:lsdException w:name="Grid Table 7 Colorful" w:uiPriority="52"/>
+    <w:lsdException w:name="Grid Table 1 Light Accent 1" w:uiPriority="46"/>
+    <w:lsdException w:name="Grid Table 2 Accent 1" w:uiPriority="47"/>
+    <w:lsdException w:name="Grid Table 3 Accent 1" w:uiPriority="48"/>
+    <w:lsdException w:name="Grid Table 4 Accent 1" w:uiPriority="49"/>
+    <w:lsdException w:name="Grid Table 5 Dark Accent 1" w:uiPriority="50"/>
+    <w:lsdException w:name="Grid Table 6 Colorful Accent 1" w:uiPriority="51"/>
+    <w:lsdException w:name="Grid Table 7 Colorful Accent 1" w:uiPriority="52"/>
+    <w:lsdException w:name="Grid Table 1 Light Accent 2" w:uiPriority="46"/>
+    <w:lsdException w:name="Grid Table 2 Accent 2" w:uiPriority="47"/>
+    <w:lsdException w:name="Grid Table 3 Accent 2" w:uiPriority="48"/>
+    <w:lsdException w:name="Grid Table 4 Accent 2" w:uiPriority="49"/>
+    <w:lsdException w:name="Grid Table 5 Dark Accent 2" w:uiPriority="50"/>
+    <w:lsdException w:name="Grid Table 6 Colorful Accent 2" w:uiPriority="51"/>
+    <w:lsdException w:name="Grid Table 7 Colorful Accent 2" w:uiPriority="52"/>
+    <w:lsdException w:name="Grid Table 1 Light Accent 3" w:uiPriority="46"/>
+    <w:lsdException w:name="Grid Table 2 Accent 3" w:uiPriority="47"/>
+    <w:lsdException w:name="Grid Table 3 Accent 3" w:uiPriority="48"/>
+    <w:lsdException w:name="Grid Table 4 Accent 3" w:uiPriority="49"/>
+    <w:lsdException w:name="Grid Table 5 Dark Accent 3" w:uiPriority="50"/>
+    <w:lsdException w:name="Grid Table 6 Colorful Accent 3" w:uiPriority="51"/>
+    <w:lsdException w:name="Grid Table 7 Colorful Accent 3" w:uiPriority="52"/>
+    <w:lsdException w:name="Grid Table 1 Light Accent 4" w:uiPriority="46"/>
+    <w:lsdException w:name="Grid Table 2 Accent 4" w:uiPriority="47"/>
+    <w:lsdException w:name="Grid Table 3 Accent 4" w:uiPriority="48"/>
+    <w:lsdException w:name="Grid Table 4 Accent 4" w:uiPriority="49"/>
+    <w:lsdException w:name="Grid Table 5 Dark Accent 4" w:uiPriority="50"/>
+    <w:lsdException w:name="Grid Table 6 Colorful Accent 4" w:uiPriority="51"/>
+    <w:lsdException w:name="Grid Table 7 Colorful Accent 4" w:uiPriority="52"/>
+    <w:lsdException w:name="Grid Table 1 Light Accent 5" w:uiPriority="46"/>
+    <w:lsdException w:name="Grid Table 2 Accent 5" w:uiPriority="47"/>
+    <w:lsdException w:name="Grid Table 3 Accent 5" w:uiPriority="48"/>
+    <w:lsdException w:name="Grid Table 4 Accent 5" w:uiPriority="49"/>
+    <w:lsdException w:name="Grid Table 5 Dark Accent 5" w:uiPriority="50"/>
+    <w:lsdException w:name="Grid Table 6 Colorful Accent 5" w:uiPriority="51"/>
+    <w:lsdException w:name="Grid Table 7 Colorful Accent 5" w:uiPriority="52"/>
+    <w:lsdException w:name="Grid Table 1 Light Accent 6" w:uiPriority="46"/>
+    <w:lsdException w:name="Grid Table 2 Accent 6" w:uiPriority="47"/>
+    <w:lsdException w:name="Grid Table 3 Accent 6" w:uiPriority="48"/>
+    <w:lsdException w:name="Grid Table 4 Accent 6" w:uiPriority="49"/>
+    <w:lsdException w:name="Grid Table 5 Dark Accent 6" w:uiPriority="50"/>
+    <w:lsdException w:name="Grid Table 6 Colorful Accent 6" w:uiPriority="51"/>
+    <w:lsdException w:name="Grid Table 7 Colorful Accent 6" w:uiPriority="52"/>
+    <w:lsdException w:name="List Table 1 Light" w:uiPriority="46"/>
+    <w:lsdException w:name="List Table 2" w:uiPriority="47"/>
+    <w:lsdException w:name="List Table 3" w:uiPriority="48"/>
+    <w:lsdException w:name="List Table 4" w:uiPriority="49"/>
+    <w:lsdException w:name="List Table 5 Dark" w:uiPriority="50"/>
+    <w:lsdException w:name="List Table 6 Colorful" w:uiPriority="51"/>
+    <w:lsdException w:name="List Table 7 Colorful" w:uiPriority="52"/>
+    <w:lsdException w:name="List Table 1 Light Accent 1" w:uiPriority="46"/>
+    <w:lsdException w:name="List Table 2 Accent 1" w:uiPriority="47"/>
+    <w:lsdException w:name="List Table 3 Accent 1" w:uiPriority="48"/>
+    <w:lsdException w:name="List Table 4 Accent 1" w:uiPriority="49"/>
+    <w:lsdException w:name="List Table 5 Dark Accent 1" w:uiPriority="50"/>
+    <w:lsdException w:name="List Table 6 Colorful Accent 1" w:uiPriority="51"/>
+    <w:lsdException w:name="List Table 7 Colorful Accent 1" w:uiPriority="52"/>
+    <w:lsdException w:name="List Table 1 Light Accent 2" w:uiPriority="46"/>
+    <w:lsdException w:name="List Table 2 Accent 2" w:uiPriority="47"/>
+    <w:lsdException w:name="List Table 3 Accent 2" w:uiPriority="48"/>
+    <w:lsdException w:name="List Table 4 Accent 2" w:uiPriority="49"/>
+    <w:lsdException w:name="List Table 5 Dark Accent 2" w:uiPriority="50"/>
+    <w:lsdException w:name="List Table 6 Colorful Accent 2" w:uiPriority="51"/>
+    <w:lsdException w:name="List Table 7 Colorful Accent 2" w:uiPriority="52"/>
+    <w:lsdException w:name="List Table 1 Light Accent 3" w:uiPriority="46"/>
+    <w:lsdException w:name="List Table 2 Accent 3" w:uiPriority="47"/>
+    <w:lsdException w:name="List Table 3 Accent 3" w:uiPriority="48"/>
+    <w:lsdException w:name="List Table 4 Accent 3" w:uiPriority="49"/>
+    <w:lsdException w:name="List Table 5 Dark Accent 3" w:uiPriority="50"/>
+    <w:lsdException w:name="List Table 6 Colorful Accent 3" w:uiPriority="51"/>
+    <w:lsdException w:name="List Table 7 Colorful Accent 3" w:uiPriority="52"/>
+    <w:lsdException w:name="List Table 1 Light Accent 4" w:uiPriority="46"/>
+    <w:lsdException w:name="List Table 2 Accent 4" w:uiPriority="47"/>
+    <w:lsdException w:name="List Table 3 Accent 4" w:uiPriority="48"/>
+    <w:lsdException w:name="List Table 4 Accent 4" w:uiPriority="49"/>
+    <w:lsdException w:name="List Table 5 Dark Accent 4" w:uiPriority="50"/>
+    <w:lsdException w:name="List Table 6 Colorful Accent 4" w:uiPriority="51"/>
+    <w:lsdException w:name="List Table 7 Colorful Accent 4" w:uiPriority="52"/>
+    <w:lsdException w:name="List Table 1 Light Accent 5" w:uiPriority="46"/>
+    <w:lsdException w:name="List Table 2 Accent 5" w:uiPriority="47"/>
+    <w:lsdException w:name="List Table 3 Accent 5" w:uiPriority="48"/>
+    <w:lsdException w:name="List Table 4 Accent 5" w:uiPriority="49"/>
+    <w:lsdException w:name="List Table 5 Dark Accent 5" w:uiPriority="50"/>
+    <w:lsdException w:name="List Table 6 Colorful Accent 5" w:uiPriority="51"/>
+    <w:lsdException w:name="List Table 7 Colorful Accent 5" w:uiPriority="52"/>
+    <w:lsdException w:name="List Table 1 Light Accent 6" w:uiPriority="46"/>
+    <w:lsdException w:name="List Table 2 Accent 6" w:uiPriority="47"/>
+    <w:lsdException w:name="List Table 3 Accent 6" w:uiPriority="48"/>
+    <w:lsdException w:name="List Table 4 Accent 6" w:uiPriority="49"/>
+    <w:lsdException w:name="List Table 5 Dark Accent 6" w:uiPriority="50"/>
+    <w:lsdException w:name="List Table 6 Colorful Accent 6" w:uiPriority="51"/>
+    <w:lsdException w:name="List Table 7 Colorful Accent 6" w:uiPriority="52"/>
   </w:latentStyles>
   <w:style w:type="paragraph" w:default="1" w:styleId="Standard">
     <w:name w:val="Normal"/>
     <w:qFormat/>
   </w:style>
-  <w:style w:type="character" w:default="1" w:styleId="Absatzstandardschriftart">
+  <w:style w:type="character" w:default="1" w:styleId="Absatz-Standardschriftart">
     <w:name w:val="Default Paragraph Font"/>
     <w:uiPriority w:val="1"/>
     <w:semiHidden/>
@@ -2133,7 +2439,7 @@
   <w:style w:type="paragraph" w:styleId="Kopfzeile">
     <w:name w:val="header"/>
     <w:basedOn w:val="Standard"/>
-    <w:link w:val="KopfzeileZeichen"/>
+    <w:link w:val="KopfzeileZchn"/>
     <w:uiPriority w:val="99"/>
     <w:unhideWhenUsed/>
     <w:rsid w:val="00BE2535"/>
@@ -2145,9 +2451,9 @@
       <w:spacing w:after="0" w:line="240" w:lineRule="auto"/>
     </w:pPr>
   </w:style>
-  <w:style w:type="character" w:customStyle="1" w:styleId="KopfzeileZeichen">
-    <w:name w:val="Kopfzeile Zeichen"/>
-    <w:basedOn w:val="Absatzstandardschriftart"/>
+  <w:style w:type="character" w:customStyle="1" w:styleId="KopfzeileZchn">
+    <w:name w:val="Kopfzeile Zchn"/>
+    <w:basedOn w:val="Absatz-Standardschriftart"/>
     <w:link w:val="Kopfzeile"/>
     <w:uiPriority w:val="99"/>
     <w:rsid w:val="00BE2535"/>
@@ -2155,7 +2461,7 @@
   <w:style w:type="paragraph" w:styleId="Fuzeile">
     <w:name w:val="footer"/>
     <w:basedOn w:val="Standard"/>
-    <w:link w:val="FuzeileZeichen"/>
+    <w:link w:val="FuzeileZchn"/>
     <w:uiPriority w:val="99"/>
     <w:unhideWhenUsed/>
     <w:rsid w:val="00BE2535"/>
@@ -2167,9 +2473,9 @@
       <w:spacing w:after="0" w:line="240" w:lineRule="auto"/>
     </w:pPr>
   </w:style>
-  <w:style w:type="character" w:customStyle="1" w:styleId="FuzeileZeichen">
-    <w:name w:val="Fußzeile Zeichen"/>
-    <w:basedOn w:val="Absatzstandardschriftart"/>
+  <w:style w:type="character" w:customStyle="1" w:styleId="FuzeileZchn">
+    <w:name w:val="Fußzeile Zchn"/>
+    <w:basedOn w:val="Absatz-Standardschriftart"/>
     <w:link w:val="Fuzeile"/>
     <w:uiPriority w:val="99"/>
     <w:rsid w:val="00BE2535"/>
@@ -2183,7 +2489,6 @@
       <w:spacing w:after="0" w:line="240" w:lineRule="auto"/>
     </w:pPr>
     <w:tblPr>
-      <w:tblInd w:w="0" w:type="dxa"/>
       <w:tblBorders>
         <w:top w:val="single" w:sz="4" w:space="0" w:color="auto"/>
         <w:left w:val="single" w:sz="4" w:space="0" w:color="auto"/>
@@ -2192,292 +2497,6 @@
         <w:insideH w:val="single" w:sz="4" w:space="0" w:color="auto"/>
         <w:insideV w:val="single" w:sz="4" w:space="0" w:color="auto"/>
       </w:tblBorders>
-      <w:tblCellMar>
-        <w:top w:w="0" w:type="dxa"/>
-        <w:left w:w="108" w:type="dxa"/>
-        <w:bottom w:w="0" w:type="dxa"/>
-        <w:right w:w="108" w:type="dxa"/>
-      </w:tblCellMar>
-    </w:tblPr>
-  </w:style>
-  <w:style w:type="paragraph" w:styleId="Listenabsatz">
-    <w:name w:val="List Paragraph"/>
-    <w:basedOn w:val="Standard"/>
-    <w:uiPriority w:val="34"/>
-    <w:qFormat/>
-    <w:rsid w:val="009C0DCE"/>
-    <w:pPr>
-      <w:ind w:left="720"/>
-      <w:contextualSpacing/>
-    </w:pPr>
-  </w:style>
-</w:styles>
-</file>
-
-<file path=word/stylesWithEffects.xml><?xml version="1.0" encoding="utf-8"?>
-<w:styles xmlns:wpc="http://schemas.microsoft.com/office/word/2010/wordprocessingCanvas" xmlns:mo="http://schemas.microsoft.com/office/mac/office/2008/main" xmlns:mc="http://schemas.openxmlformats.org/markup-compatibility/2006" xmlns:mv="urn:schemas-microsoft-com:mac:vml" xmlns:o="urn:schemas-microsoft-com:office:office" xmlns:r="http://schemas.openxmlformats.org/officeDocument/2006/relationships" xmlns:m="http://schemas.openxmlformats.org/officeDocument/2006/math" xmlns:v="urn:schemas-microsoft-com:vml" xmlns:wp14="http://schemas.microsoft.com/office/word/2010/wordprocessingDrawing" xmlns:wp="http://schemas.openxmlformats.org/drawingml/2006/wordprocessingDrawing" xmlns:w10="urn:schemas-microsoft-com:office:word" xmlns:w="http://schemas.openxmlformats.org/wordprocessingml/2006/main" xmlns:w14="http://schemas.microsoft.com/office/word/2010/wordml" xmlns:wpg="http://schemas.microsoft.com/office/word/2010/wordprocessingGroup" xmlns:wpi="http://schemas.microsoft.com/office/word/2010/wordprocessingInk" xmlns:wne="http://schemas.microsoft.com/office/word/2006/wordml" xmlns:wps="http://schemas.microsoft.com/office/word/2010/wordprocessingShape" mc:Ignorable="w14 wp14">
-  <w:docDefaults>
-    <w:rPrDefault>
-      <w:rPr>
-        <w:rFonts w:asciiTheme="minorHAnsi" w:eastAsiaTheme="minorHAnsi" w:hAnsiTheme="minorHAnsi" w:cstheme="minorBidi"/>
-        <w:sz w:val="22"/>
-        <w:szCs w:val="22"/>
-        <w:lang w:val="de-CH" w:eastAsia="en-US" w:bidi="ar-SA"/>
-      </w:rPr>
-    </w:rPrDefault>
-    <w:pPrDefault>
-      <w:pPr>
-        <w:spacing w:after="160" w:line="259" w:lineRule="auto"/>
-      </w:pPr>
-    </w:pPrDefault>
-  </w:docDefaults>
-  <w:latentStyles w:defLockedState="0" w:defUIPriority="99" w:defSemiHidden="1" w:defUnhideWhenUsed="1" w:defQFormat="0" w:count="276">
-    <w:lsdException w:name="Normal" w:semiHidden="0" w:uiPriority="0" w:unhideWhenUsed="0" w:qFormat="1"/>
-    <w:lsdException w:name="heading 1" w:semiHidden="0" w:uiPriority="9" w:unhideWhenUsed="0" w:qFormat="1"/>
-    <w:lsdException w:name="heading 2" w:uiPriority="9" w:qFormat="1"/>
-    <w:lsdException w:name="heading 3" w:uiPriority="9" w:qFormat="1"/>
-    <w:lsdException w:name="heading 4" w:uiPriority="9" w:qFormat="1"/>
-    <w:lsdException w:name="heading 5" w:uiPriority="9" w:qFormat="1"/>
-    <w:lsdException w:name="heading 6" w:uiPriority="9" w:qFormat="1"/>
-    <w:lsdException w:name="heading 7" w:uiPriority="9" w:qFormat="1"/>
-    <w:lsdException w:name="heading 8" w:uiPriority="9" w:qFormat="1"/>
-    <w:lsdException w:name="heading 9" w:uiPriority="9" w:qFormat="1"/>
-    <w:lsdException w:name="toc 1" w:uiPriority="39"/>
-    <w:lsdException w:name="toc 2" w:uiPriority="39"/>
-    <w:lsdException w:name="toc 3" w:uiPriority="39"/>
-    <w:lsdException w:name="toc 4" w:uiPriority="39"/>
-    <w:lsdException w:name="toc 5" w:uiPriority="39"/>
-    <w:lsdException w:name="toc 6" w:uiPriority="39"/>
-    <w:lsdException w:name="toc 7" w:uiPriority="39"/>
-    <w:lsdException w:name="toc 8" w:uiPriority="39"/>
-    <w:lsdException w:name="toc 9" w:uiPriority="39"/>
-    <w:lsdException w:name="caption" w:uiPriority="35" w:qFormat="1"/>
-    <w:lsdException w:name="Title" w:semiHidden="0" w:uiPriority="10" w:unhideWhenUsed="0" w:qFormat="1"/>
-    <w:lsdException w:name="Default Paragraph Font" w:uiPriority="1"/>
-    <w:lsdException w:name="Subtitle" w:semiHidden="0" w:uiPriority="11" w:unhideWhenUsed="0" w:qFormat="1"/>
-    <w:lsdException w:name="Strong" w:semiHidden="0" w:uiPriority="22" w:unhideWhenUsed="0" w:qFormat="1"/>
-    <w:lsdException w:name="Emphasis" w:semiHidden="0" w:uiPriority="20" w:unhideWhenUsed="0" w:qFormat="1"/>
-    <w:lsdException w:name="Table Grid" w:semiHidden="0" w:uiPriority="39" w:unhideWhenUsed="0"/>
-    <w:lsdException w:name="Note Level 1" w:semiHidden="0" w:unhideWhenUsed="0"/>
-    <w:lsdException w:name="Note Level 2" w:semiHidden="0" w:unhideWhenUsed="0"/>
-    <w:lsdException w:name="Note Level 3" w:semiHidden="0" w:unhideWhenUsed="0"/>
-    <w:lsdException w:name="Note Level 4" w:semiHidden="0" w:unhideWhenUsed="0"/>
-    <w:lsdException w:name="Note Level 5" w:semiHidden="0" w:unhideWhenUsed="0"/>
-    <w:lsdException w:name="Note Level 6" w:semiHidden="0" w:unhideWhenUsed="0"/>
-    <w:lsdException w:name="Note Level 7" w:semiHidden="0" w:unhideWhenUsed="0"/>
-    <w:lsdException w:name="Note Level 8" w:semiHidden="0" w:unhideWhenUsed="0"/>
-    <w:lsdException w:name="Note Level 9" w:semiHidden="0" w:unhideWhenUsed="0"/>
-    <w:lsdException w:name="Placeholder Text" w:unhideWhenUsed="0"/>
-    <w:lsdException w:name="No Spacing" w:semiHidden="0" w:uiPriority="1" w:unhideWhenUsed="0" w:qFormat="1"/>
-    <w:lsdException w:name="Light Shading" w:semiHidden="0" w:uiPriority="60" w:unhideWhenUsed="0"/>
-    <w:lsdException w:name="Light List" w:semiHidden="0" w:uiPriority="61" w:unhideWhenUsed="0"/>
-    <w:lsdException w:name="Light Grid" w:semiHidden="0" w:uiPriority="62" w:unhideWhenUsed="0"/>
-    <w:lsdException w:name="Medium Shading 1" w:semiHidden="0" w:uiPriority="63" w:unhideWhenUsed="0"/>
-    <w:lsdException w:name="Medium Shading 2" w:semiHidden="0" w:uiPriority="64" w:unhideWhenUsed="0"/>
-    <w:lsdException w:name="Medium List 1" w:semiHidden="0" w:uiPriority="65" w:unhideWhenUsed="0"/>
-    <w:lsdException w:name="Medium List 2" w:semiHidden="0" w:uiPriority="66" w:unhideWhenUsed="0"/>
-    <w:lsdException w:name="Medium Grid 1" w:semiHidden="0" w:uiPriority="67" w:unhideWhenUsed="0"/>
-    <w:lsdException w:name="Medium Grid 2" w:semiHidden="0" w:uiPriority="68" w:unhideWhenUsed="0"/>
-    <w:lsdException w:name="Medium Grid 3" w:semiHidden="0" w:uiPriority="69" w:unhideWhenUsed="0"/>
-    <w:lsdException w:name="Dark List" w:semiHidden="0" w:uiPriority="70" w:unhideWhenUsed="0"/>
-    <w:lsdException w:name="Colorful Shading" w:semiHidden="0" w:uiPriority="71" w:unhideWhenUsed="0"/>
-    <w:lsdException w:name="Colorful List" w:semiHidden="0" w:uiPriority="72" w:unhideWhenUsed="0"/>
-    <w:lsdException w:name="Colorful Grid" w:semiHidden="0" w:uiPriority="73" w:unhideWhenUsed="0"/>
-    <w:lsdException w:name="Light Shading Accent 1" w:semiHidden="0" w:uiPriority="60" w:unhideWhenUsed="0"/>
-    <w:lsdException w:name="Light List Accent 1" w:semiHidden="0" w:uiPriority="61" w:unhideWhenUsed="0"/>
-    <w:lsdException w:name="Light Grid Accent 1" w:semiHidden="0" w:uiPriority="62" w:unhideWhenUsed="0"/>
-    <w:lsdException w:name="Medium Shading 1 Accent 1" w:semiHidden="0" w:uiPriority="63" w:unhideWhenUsed="0"/>
-    <w:lsdException w:name="Medium Shading 2 Accent 1" w:semiHidden="0" w:uiPriority="64" w:unhideWhenUsed="0"/>
-    <w:lsdException w:name="Medium List 1 Accent 1" w:semiHidden="0" w:uiPriority="65" w:unhideWhenUsed="0"/>
-    <w:lsdException w:name="Revision" w:unhideWhenUsed="0"/>
-    <w:lsdException w:name="List Paragraph" w:semiHidden="0" w:uiPriority="34" w:unhideWhenUsed="0" w:qFormat="1"/>
-    <w:lsdException w:name="Quote" w:semiHidden="0" w:uiPriority="29" w:unhideWhenUsed="0" w:qFormat="1"/>
-    <w:lsdException w:name="Intense Quote" w:semiHidden="0" w:uiPriority="30" w:unhideWhenUsed="0" w:qFormat="1"/>
-    <w:lsdException w:name="Medium List 2 Accent 1" w:semiHidden="0" w:uiPriority="66" w:unhideWhenUsed="0"/>
-    <w:lsdException w:name="Medium Grid 1 Accent 1" w:semiHidden="0" w:uiPriority="67" w:unhideWhenUsed="0"/>
-    <w:lsdException w:name="Medium Grid 2 Accent 1" w:semiHidden="0" w:uiPriority="68" w:unhideWhenUsed="0"/>
-    <w:lsdException w:name="Medium Grid 3 Accent 1" w:semiHidden="0" w:uiPriority="69" w:unhideWhenUsed="0"/>
-    <w:lsdException w:name="Dark List Accent 1" w:semiHidden="0" w:uiPriority="70" w:unhideWhenUsed="0"/>
-    <w:lsdException w:name="Colorful Shading Accent 1" w:semiHidden="0" w:uiPriority="71" w:unhideWhenUsed="0"/>
-    <w:lsdException w:name="Colorful List Accent 1" w:semiHidden="0" w:uiPriority="72" w:unhideWhenUsed="0"/>
-    <w:lsdException w:name="Colorful Grid Accent 1" w:semiHidden="0" w:uiPriority="73" w:unhideWhenUsed="0"/>
-    <w:lsdException w:name="Light Shading Accent 2" w:semiHidden="0" w:uiPriority="60" w:unhideWhenUsed="0"/>
-    <w:lsdException w:name="Light List Accent 2" w:semiHidden="0" w:uiPriority="61" w:unhideWhenUsed="0"/>
-    <w:lsdException w:name="Light Grid Accent 2" w:semiHidden="0" w:uiPriority="62" w:unhideWhenUsed="0"/>
-    <w:lsdException w:name="Medium Shading 1 Accent 2" w:semiHidden="0" w:uiPriority="63" w:unhideWhenUsed="0"/>
-    <w:lsdException w:name="Medium Shading 2 Accent 2" w:semiHidden="0" w:uiPriority="64" w:unhideWhenUsed="0"/>
-    <w:lsdException w:name="Medium List 1 Accent 2" w:semiHidden="0" w:uiPriority="65" w:unhideWhenUsed="0"/>
-    <w:lsdException w:name="Medium List 2 Accent 2" w:semiHidden="0" w:uiPriority="66" w:unhideWhenUsed="0"/>
-    <w:lsdException w:name="Medium Grid 1 Accent 2" w:semiHidden="0" w:uiPriority="67" w:unhideWhenUsed="0"/>
-    <w:lsdException w:name="Medium Grid 2 Accent 2" w:semiHidden="0" w:uiPriority="68" w:unhideWhenUsed="0"/>
-    <w:lsdException w:name="Medium Grid 3 Accent 2" w:semiHidden="0" w:uiPriority="69" w:unhideWhenUsed="0"/>
-    <w:lsdException w:name="Dark List Accent 2" w:semiHidden="0" w:uiPriority="70" w:unhideWhenUsed="0"/>
-    <w:lsdException w:name="Colorful Shading Accent 2" w:semiHidden="0" w:uiPriority="71" w:unhideWhenUsed="0"/>
-    <w:lsdException w:name="Colorful List Accent 2" w:semiHidden="0" w:uiPriority="72" w:unhideWhenUsed="0"/>
-    <w:lsdException w:name="Colorful Grid Accent 2" w:semiHidden="0" w:uiPriority="73" w:unhideWhenUsed="0"/>
-    <w:lsdException w:name="Light Shading Accent 3" w:semiHidden="0" w:uiPriority="60" w:unhideWhenUsed="0"/>
-    <w:lsdException w:name="Light List Accent 3" w:semiHidden="0" w:uiPriority="61" w:unhideWhenUsed="0"/>
-    <w:lsdException w:name="Light Grid Accent 3" w:semiHidden="0" w:uiPriority="62" w:unhideWhenUsed="0"/>
-    <w:lsdException w:name="Medium Shading 1 Accent 3" w:semiHidden="0" w:uiPriority="63" w:unhideWhenUsed="0"/>
-    <w:lsdException w:name="Medium Shading 2 Accent 3" w:semiHidden="0" w:uiPriority="64" w:unhideWhenUsed="0"/>
-    <w:lsdException w:name="Medium List 1 Accent 3" w:semiHidden="0" w:uiPriority="65" w:unhideWhenUsed="0"/>
-    <w:lsdException w:name="Medium List 2 Accent 3" w:semiHidden="0" w:uiPriority="66" w:unhideWhenUsed="0"/>
-    <w:lsdException w:name="Medium Grid 1 Accent 3" w:semiHidden="0" w:uiPriority="67" w:unhideWhenUsed="0"/>
-    <w:lsdException w:name="Medium Grid 2 Accent 3" w:semiHidden="0" w:uiPriority="68" w:unhideWhenUsed="0"/>
-    <w:lsdException w:name="Medium Grid 3 Accent 3" w:semiHidden="0" w:uiPriority="69" w:unhideWhenUsed="0"/>
-    <w:lsdException w:name="Dark List Accent 3" w:semiHidden="0" w:uiPriority="70" w:unhideWhenUsed="0"/>
-    <w:lsdException w:name="Colorful Shading Accent 3" w:semiHidden="0" w:uiPriority="71" w:unhideWhenUsed="0"/>
-    <w:lsdException w:name="Colorful List Accent 3" w:semiHidden="0" w:uiPriority="72" w:unhideWhenUsed="0"/>
-    <w:lsdException w:name="Colorful Grid Accent 3" w:semiHidden="0" w:uiPriority="73" w:unhideWhenUsed="0"/>
-    <w:lsdException w:name="Light Shading Accent 4" w:semiHidden="0" w:uiPriority="60" w:unhideWhenUsed="0"/>
-    <w:lsdException w:name="Light List Accent 4" w:semiHidden="0" w:uiPriority="61" w:unhideWhenUsed="0"/>
-    <w:lsdException w:name="Light Grid Accent 4" w:semiHidden="0" w:uiPriority="62" w:unhideWhenUsed="0"/>
-    <w:lsdException w:name="Medium Shading 1 Accent 4" w:semiHidden="0" w:uiPriority="63" w:unhideWhenUsed="0"/>
-    <w:lsdException w:name="Medium Shading 2 Accent 4" w:semiHidden="0" w:uiPriority="64" w:unhideWhenUsed="0"/>
-    <w:lsdException w:name="Medium List 1 Accent 4" w:semiHidden="0" w:uiPriority="65" w:unhideWhenUsed="0"/>
-    <w:lsdException w:name="Medium List 2 Accent 4" w:semiHidden="0" w:uiPriority="66" w:unhideWhenUsed="0"/>
-    <w:lsdException w:name="Medium Grid 1 Accent 4" w:semiHidden="0" w:uiPriority="67" w:unhideWhenUsed="0"/>
-    <w:lsdException w:name="Medium Grid 2 Accent 4" w:semiHidden="0" w:uiPriority="68" w:unhideWhenUsed="0"/>
-    <w:lsdException w:name="Medium Grid 3 Accent 4" w:semiHidden="0" w:uiPriority="69" w:unhideWhenUsed="0"/>
-    <w:lsdException w:name="Dark List Accent 4" w:semiHidden="0" w:uiPriority="70" w:unhideWhenUsed="0"/>
-    <w:lsdException w:name="Colorful Shading Accent 4" w:semiHidden="0" w:uiPriority="71" w:unhideWhenUsed="0"/>
-    <w:lsdException w:name="Colorful List Accent 4" w:semiHidden="0" w:uiPriority="72" w:unhideWhenUsed="0"/>
-    <w:lsdException w:name="Colorful Grid Accent 4" w:semiHidden="0" w:uiPriority="73" w:unhideWhenUsed="0"/>
-    <w:lsdException w:name="Light Shading Accent 5" w:semiHidden="0" w:uiPriority="60" w:unhideWhenUsed="0"/>
-    <w:lsdException w:name="Light List Accent 5" w:semiHidden="0" w:uiPriority="61" w:unhideWhenUsed="0"/>
-    <w:lsdException w:name="Light Grid Accent 5" w:semiHidden="0" w:uiPriority="62" w:unhideWhenUsed="0"/>
-    <w:lsdException w:name="Medium Shading 1 Accent 5" w:semiHidden="0" w:uiPriority="63" w:unhideWhenUsed="0"/>
-    <w:lsdException w:name="Medium Shading 2 Accent 5" w:semiHidden="0" w:uiPriority="64" w:unhideWhenUsed="0"/>
-    <w:lsdException w:name="Medium List 1 Accent 5" w:semiHidden="0" w:uiPriority="65" w:unhideWhenUsed="0"/>
-    <w:lsdException w:name="Medium List 2 Accent 5" w:semiHidden="0" w:uiPriority="66" w:unhideWhenUsed="0"/>
-    <w:lsdException w:name="Medium Grid 1 Accent 5" w:semiHidden="0" w:uiPriority="67" w:unhideWhenUsed="0"/>
-    <w:lsdException w:name="Medium Grid 2 Accent 5" w:semiHidden="0" w:uiPriority="68" w:unhideWhenUsed="0"/>
-    <w:lsdException w:name="Medium Grid 3 Accent 5" w:semiHidden="0" w:uiPriority="69" w:unhideWhenUsed="0"/>
-    <w:lsdException w:name="Dark List Accent 5" w:semiHidden="0" w:uiPriority="70" w:unhideWhenUsed="0"/>
-    <w:lsdException w:name="Colorful Shading Accent 5" w:semiHidden="0" w:uiPriority="71" w:unhideWhenUsed="0"/>
-    <w:lsdException w:name="Colorful List Accent 5" w:semiHidden="0" w:uiPriority="72" w:unhideWhenUsed="0"/>
-    <w:lsdException w:name="Colorful Grid Accent 5" w:semiHidden="0" w:uiPriority="73" w:unhideWhenUsed="0"/>
-    <w:lsdException w:name="Light Shading Accent 6" w:semiHidden="0" w:uiPriority="60" w:unhideWhenUsed="0"/>
-    <w:lsdException w:name="Light List Accent 6" w:semiHidden="0" w:uiPriority="61" w:unhideWhenUsed="0"/>
-    <w:lsdException w:name="Light Grid Accent 6" w:semiHidden="0" w:uiPriority="62" w:unhideWhenUsed="0"/>
-    <w:lsdException w:name="Medium Shading 1 Accent 6" w:semiHidden="0" w:uiPriority="63" w:unhideWhenUsed="0"/>
-    <w:lsdException w:name="Medium Shading 2 Accent 6" w:semiHidden="0" w:uiPriority="64" w:unhideWhenUsed="0"/>
-    <w:lsdException w:name="Medium List 1 Accent 6" w:semiHidden="0" w:uiPriority="65" w:unhideWhenUsed="0"/>
-    <w:lsdException w:name="Medium List 2 Accent 6" w:semiHidden="0" w:uiPriority="66" w:unhideWhenUsed="0"/>
-    <w:lsdException w:name="Medium Grid 1 Accent 6" w:semiHidden="0" w:uiPriority="67" w:unhideWhenUsed="0"/>
-    <w:lsdException w:name="Medium Grid 2 Accent 6" w:semiHidden="0" w:uiPriority="68" w:unhideWhenUsed="0"/>
-    <w:lsdException w:name="Medium Grid 3 Accent 6" w:semiHidden="0" w:uiPriority="69" w:unhideWhenUsed="0"/>
-    <w:lsdException w:name="Dark List Accent 6" w:semiHidden="0" w:uiPriority="70" w:unhideWhenUsed="0"/>
-    <w:lsdException w:name="Colorful Shading Accent 6" w:semiHidden="0" w:uiPriority="71" w:unhideWhenUsed="0"/>
-    <w:lsdException w:name="Colorful List Accent 6" w:semiHidden="0" w:uiPriority="72" w:unhideWhenUsed="0"/>
-    <w:lsdException w:name="Colorful Grid Accent 6" w:semiHidden="0" w:uiPriority="73" w:unhideWhenUsed="0"/>
-    <w:lsdException w:name="Subtle Emphasis" w:semiHidden="0" w:uiPriority="19" w:unhideWhenUsed="0" w:qFormat="1"/>
-    <w:lsdException w:name="Intense Emphasis" w:semiHidden="0" w:uiPriority="21" w:unhideWhenUsed="0" w:qFormat="1"/>
-    <w:lsdException w:name="Subtle Reference" w:semiHidden="0" w:uiPriority="31" w:unhideWhenUsed="0" w:qFormat="1"/>
-    <w:lsdException w:name="Intense Reference" w:semiHidden="0" w:uiPriority="32" w:unhideWhenUsed="0" w:qFormat="1"/>
-    <w:lsdException w:name="Book Title" w:semiHidden="0" w:uiPriority="33" w:unhideWhenUsed="0" w:qFormat="1"/>
-    <w:lsdException w:name="Bibliography" w:uiPriority="37"/>
-    <w:lsdException w:name="TOC Heading" w:uiPriority="39" w:qFormat="1"/>
-  </w:latentStyles>
-  <w:style w:type="paragraph" w:default="1" w:styleId="Standard">
-    <w:name w:val="Normal"/>
-    <w:qFormat/>
-  </w:style>
-  <w:style w:type="character" w:default="1" w:styleId="Absatzstandardschriftart">
-    <w:name w:val="Default Paragraph Font"/>
-    <w:uiPriority w:val="1"/>
-    <w:semiHidden/>
-    <w:unhideWhenUsed/>
-  </w:style>
-  <w:style w:type="table" w:default="1" w:styleId="NormaleTabelle">
-    <w:name w:val="Normal Table"/>
-    <w:uiPriority w:val="99"/>
-    <w:semiHidden/>
-    <w:unhideWhenUsed/>
-    <w:tblPr>
-      <w:tblInd w:w="0" w:type="dxa"/>
-      <w:tblCellMar>
-        <w:top w:w="0" w:type="dxa"/>
-        <w:left w:w="108" w:type="dxa"/>
-        <w:bottom w:w="0" w:type="dxa"/>
-        <w:right w:w="108" w:type="dxa"/>
-      </w:tblCellMar>
-    </w:tblPr>
-  </w:style>
-  <w:style w:type="numbering" w:default="1" w:styleId="KeineListe">
-    <w:name w:val="No List"/>
-    <w:uiPriority w:val="99"/>
-    <w:semiHidden/>
-    <w:unhideWhenUsed/>
-  </w:style>
-  <w:style w:type="paragraph" w:styleId="Kopfzeile">
-    <w:name w:val="header"/>
-    <w:basedOn w:val="Standard"/>
-    <w:link w:val="KopfzeileZeichen"/>
-    <w:uiPriority w:val="99"/>
-    <w:unhideWhenUsed/>
-    <w:rsid w:val="00BE2535"/>
-    <w:pPr>
-      <w:tabs>
-        <w:tab w:val="center" w:pos="4536"/>
-        <w:tab w:val="right" w:pos="9072"/>
-      </w:tabs>
-      <w:spacing w:after="0" w:line="240" w:lineRule="auto"/>
-    </w:pPr>
-  </w:style>
-  <w:style w:type="character" w:customStyle="1" w:styleId="KopfzeileZeichen">
-    <w:name w:val="Kopfzeile Zeichen"/>
-    <w:basedOn w:val="Absatzstandardschriftart"/>
-    <w:link w:val="Kopfzeile"/>
-    <w:uiPriority w:val="99"/>
-    <w:rsid w:val="00BE2535"/>
-  </w:style>
-  <w:style w:type="paragraph" w:styleId="Fuzeile">
-    <w:name w:val="footer"/>
-    <w:basedOn w:val="Standard"/>
-    <w:link w:val="FuzeileZeichen"/>
-    <w:uiPriority w:val="99"/>
-    <w:unhideWhenUsed/>
-    <w:rsid w:val="00BE2535"/>
-    <w:pPr>
-      <w:tabs>
-        <w:tab w:val="center" w:pos="4536"/>
-        <w:tab w:val="right" w:pos="9072"/>
-      </w:tabs>
-      <w:spacing w:after="0" w:line="240" w:lineRule="auto"/>
-    </w:pPr>
-  </w:style>
-  <w:style w:type="character" w:customStyle="1" w:styleId="FuzeileZeichen">
-    <w:name w:val="Fußzeile Zeichen"/>
-    <w:basedOn w:val="Absatzstandardschriftart"/>
-    <w:link w:val="Fuzeile"/>
-    <w:uiPriority w:val="99"/>
-    <w:rsid w:val="00BE2535"/>
-  </w:style>
-  <w:style w:type="table" w:styleId="Tabellenraster">
-    <w:name w:val="Table Grid"/>
-    <w:basedOn w:val="NormaleTabelle"/>
-    <w:uiPriority w:val="39"/>
-    <w:rsid w:val="000A296E"/>
-    <w:pPr>
-      <w:spacing w:after="0" w:line="240" w:lineRule="auto"/>
-    </w:pPr>
-    <w:tblPr>
-      <w:tblInd w:w="0" w:type="dxa"/>
-      <w:tblBorders>
-        <w:top w:val="single" w:sz="4" w:space="0" w:color="auto"/>
-        <w:left w:val="single" w:sz="4" w:space="0" w:color="auto"/>
-        <w:bottom w:val="single" w:sz="4" w:space="0" w:color="auto"/>
-        <w:right w:val="single" w:sz="4" w:space="0" w:color="auto"/>
-        <w:insideH w:val="single" w:sz="4" w:space="0" w:color="auto"/>
-        <w:insideV w:val="single" w:sz="4" w:space="0" w:color="auto"/>
-      </w:tblBorders>
-      <w:tblCellMar>
-        <w:top w:w="0" w:type="dxa"/>
-        <w:left w:w="108" w:type="dxa"/>
-        <w:bottom w:w="0" w:type="dxa"/>
-        <w:right w:w="108" w:type="dxa"/>
-      </w:tblCellMar>
     </w:tblPr>
   </w:style>
   <w:style w:type="paragraph" w:styleId="Listenabsatz">
@@ -2783,7 +2802,7 @@
   <a:extraClrSchemeLst/>
   <a:extLst>
     <a:ext uri="{05A4C25C-085E-4340-85A3-A5531E510DB2}">
-      <thm15:themeFamily xmlns:thm15="http://schemas.microsoft.com/office/thememl/2012/main" xmlns="" name="Office Theme" id="{62F939B6-93AF-4DB8-9C6B-D6C7DFDC589F}" vid="{4A3C46E8-61CC-4603-A589-7422A47A8E4A}"/>
+      <thm15:themeFamily xmlns:thm15="http://schemas.microsoft.com/office/thememl/2012/main" name="Office Theme" id="{62F939B6-93AF-4DB8-9C6B-D6C7DFDC589F}" vid="{4A3C46E8-61CC-4603-A589-7422A47A8E4A}"/>
     </a:ext>
   </a:extLst>
 </a:theme>

</xml_diff>